<commit_message>
no end date and clear context
</commit_message>
<xml_diff>
--- a/de_cv_template.docx
+++ b/de_cv_template.docx
@@ -134,59 +134,35 @@
       <w:pPr>
         <w:pStyle w:val="Title"/>
       </w:pPr>
-      <w:proofErr w:type="gramStart"/>
       <w:r>
         <w:rPr>
           <w:color w:val="7F7F7F" w:themeColor="text1" w:themeTint="80"/>
         </w:rPr>
         <w:t xml:space="preserve">{{ </w:t>
       </w:r>
-      <w:proofErr w:type="spellStart"/>
       <w:r>
         <w:rPr>
           <w:color w:val="7F7F7F" w:themeColor="text1" w:themeTint="80"/>
         </w:rPr>
-        <w:t>info</w:t>
-      </w:r>
-      <w:proofErr w:type="gramEnd"/>
+        <w:t>info.firstname</w:t>
+      </w:r>
       <w:r>
         <w:rPr>
           <w:color w:val="7F7F7F" w:themeColor="text1" w:themeTint="80"/>
         </w:rPr>
-        <w:t>.firstname</w:t>
-      </w:r>
-      <w:proofErr w:type="spellEnd"/>
+        <w:t xml:space="preserve"> }}</w:t>
+      </w:r>
       <w:r>
         <w:rPr>
           <w:color w:val="7F7F7F" w:themeColor="text1" w:themeTint="80"/>
         </w:rPr>
-        <w:t xml:space="preserve"> }}</w:t>
-      </w:r>
-      <w:r>
-        <w:rPr>
-          <w:color w:val="7F7F7F" w:themeColor="text1" w:themeTint="80"/>
-        </w:rPr>
         <w:t xml:space="preserve"> </w:t>
       </w:r>
       <w:r>
         <w:rPr>
           <w:color w:val="ED7D31" w:themeColor="accent2"/>
         </w:rPr>
-        <w:t xml:space="preserve">{{ </w:t>
-      </w:r>
-      <w:proofErr w:type="spellStart"/>
-      <w:r>
-        <w:rPr>
-          <w:color w:val="ED7D31" w:themeColor="accent2"/>
-        </w:rPr>
-        <w:t>info.surname</w:t>
-      </w:r>
-      <w:proofErr w:type="spellEnd"/>
-      <w:r>
-        <w:rPr>
-          <w:color w:val="ED7D31" w:themeColor="accent2"/>
-        </w:rPr>
-        <w:t xml:space="preserve"> }}</w:t>
+        <w:t>{{ info.surname }}</w:t>
       </w:r>
     </w:p>
     <w:p/>
@@ -194,13 +170,8 @@
       <w:pPr>
         <w:pStyle w:val="Title"/>
       </w:pPr>
-      <w:proofErr w:type="spellStart"/>
-      <w:r>
-        <w:t>Curiculum</w:t>
-      </w:r>
-      <w:proofErr w:type="spellEnd"/>
-      <w:r>
-        <w:t xml:space="preserve"> Vitae</w:t>
+      <w:r>
+        <w:t>Curiculum Vitae</w:t>
       </w:r>
     </w:p>
     <w:p>
@@ -261,43 +232,13 @@
         <w:rPr>
           <w:rStyle w:val="SubtleEmphasis"/>
         </w:rPr>
-        <w:t xml:space="preserve"> in </w:t>
-      </w:r>
-      <w:proofErr w:type="spellStart"/>
-      <w:proofErr w:type="gramStart"/>
+        <w:t xml:space="preserve"> in i</w:t>
+      </w:r>
       <w:r>
         <w:rPr>
           <w:rStyle w:val="SubtleEmphasis"/>
         </w:rPr>
-        <w:t>i</w:t>
-      </w:r>
-      <w:r>
-        <w:rPr>
-          <w:rStyle w:val="SubtleEmphasis"/>
-        </w:rPr>
-        <w:t>nfo.keys</w:t>
-      </w:r>
-      <w:proofErr w:type="spellEnd"/>
-      <w:proofErr w:type="gramEnd"/>
-      <w:r>
-        <w:rPr>
-          <w:rStyle w:val="SubtleEmphasis"/>
-        </w:rPr>
-        <w:t xml:space="preserve">() %}{{ </w:t>
-      </w:r>
-      <w:proofErr w:type="spellStart"/>
-      <w:r>
-        <w:rPr>
-          <w:rStyle w:val="SubtleEmphasis"/>
-        </w:rPr>
-        <w:t>info.quote</w:t>
-      </w:r>
-      <w:proofErr w:type="spellEnd"/>
-      <w:r>
-        <w:rPr>
-          <w:rStyle w:val="SubtleEmphasis"/>
-        </w:rPr>
-        <w:t xml:space="preserve"> }}{% endif %}</w:t>
+        <w:t>nfo.keys() %}{{ info.quote }}{% endif %}</w:t>
       </w:r>
     </w:p>
     <w:p>
@@ -375,59 +316,29 @@
         </w:rPr>
         <w:tab/>
       </w:r>
-      <w:proofErr w:type="gramStart"/>
       <w:r>
         <w:rPr>
           <w:lang w:val="en-US"/>
         </w:rPr>
         <w:t xml:space="preserve">{{ </w:t>
       </w:r>
-      <w:proofErr w:type="spellStart"/>
-      <w:r>
-        <w:rPr>
-          <w:lang w:val="en-US"/>
-        </w:rPr>
-        <w:t>info</w:t>
-      </w:r>
-      <w:proofErr w:type="gramEnd"/>
-      <w:r>
-        <w:rPr>
-          <w:lang w:val="en-US"/>
-        </w:rPr>
-        <w:t>.first</w:t>
-      </w:r>
-      <w:r>
-        <w:rPr>
-          <w:lang w:val="en-US"/>
-        </w:rPr>
-        <w:t>name</w:t>
-      </w:r>
-      <w:proofErr w:type="spellEnd"/>
-      <w:r>
-        <w:rPr>
-          <w:lang w:val="en-US"/>
-        </w:rPr>
-        <w:t xml:space="preserve"> }}</w:t>
-      </w:r>
-      <w:r>
-        <w:rPr>
-          <w:lang w:val="en-US"/>
-        </w:rPr>
-        <w:t xml:space="preserve"> {{ </w:t>
-      </w:r>
-      <w:proofErr w:type="spellStart"/>
-      <w:r>
-        <w:rPr>
-          <w:lang w:val="en-US"/>
-        </w:rPr>
-        <w:t>info.surname</w:t>
-      </w:r>
-      <w:proofErr w:type="spellEnd"/>
-      <w:r>
-        <w:rPr>
-          <w:lang w:val="en-US"/>
-        </w:rPr>
-        <w:t xml:space="preserve"> }}</w:t>
+      <w:r>
+        <w:rPr>
+          <w:lang w:val="en-US"/>
+        </w:rPr>
+        <w:t>info.first</w:t>
+      </w:r>
+      <w:r>
+        <w:rPr>
+          <w:lang w:val="en-US"/>
+        </w:rPr>
+        <w:t>name }}</w:t>
+      </w:r>
+      <w:r>
+        <w:rPr>
+          <w:lang w:val="en-US"/>
+        </w:rPr>
+        <w:t xml:space="preserve"> {{ info.surname }}</w:t>
       </w:r>
     </w:p>
     <w:p>
@@ -450,34 +361,7 @@
           <w:lang w:val="en-US"/>
         </w:rPr>
         <w:tab/>
-      </w:r>
-      <w:proofErr w:type="gramStart"/>
-      <w:r>
-        <w:rPr>
-          <w:lang w:val="en-US"/>
-        </w:rPr>
-        <w:t xml:space="preserve">{{ </w:t>
-      </w:r>
-      <w:proofErr w:type="spellStart"/>
-      <w:r>
-        <w:rPr>
-          <w:lang w:val="en-US"/>
-        </w:rPr>
-        <w:t>info</w:t>
-      </w:r>
-      <w:proofErr w:type="gramEnd"/>
-      <w:r>
-        <w:rPr>
-          <w:lang w:val="en-US"/>
-        </w:rPr>
-        <w:t>.birth</w:t>
-      </w:r>
-      <w:proofErr w:type="spellEnd"/>
-      <w:r>
-        <w:rPr>
-          <w:lang w:val="en-US"/>
-        </w:rPr>
-        <w:t xml:space="preserve"> }}</w:t>
+        <w:t>{{ info.birth }}</w:t>
       </w:r>
     </w:p>
     <w:p>
@@ -500,34 +384,7 @@
           <w:lang w:val="en-US"/>
         </w:rPr>
         <w:tab/>
-      </w:r>
-      <w:proofErr w:type="gramStart"/>
-      <w:r>
-        <w:rPr>
-          <w:lang w:val="en-US"/>
-        </w:rPr>
-        <w:t xml:space="preserve">{{ </w:t>
-      </w:r>
-      <w:proofErr w:type="spellStart"/>
-      <w:r>
-        <w:rPr>
-          <w:lang w:val="en-US"/>
-        </w:rPr>
-        <w:t>info</w:t>
-      </w:r>
-      <w:proofErr w:type="gramEnd"/>
-      <w:r>
-        <w:rPr>
-          <w:lang w:val="en-US"/>
-        </w:rPr>
-        <w:t>.nationality</w:t>
-      </w:r>
-      <w:proofErr w:type="spellEnd"/>
-      <w:r>
-        <w:rPr>
-          <w:lang w:val="en-US"/>
-        </w:rPr>
-        <w:t xml:space="preserve"> }}</w:t>
+        <w:t>{{ info.nationality }}</w:t>
       </w:r>
     </w:p>
     <w:p>
@@ -550,34 +407,7 @@
           <w:lang w:val="en-US"/>
         </w:rPr>
         <w:tab/>
-      </w:r>
-      <w:proofErr w:type="gramStart"/>
-      <w:r>
-        <w:rPr>
-          <w:lang w:val="en-US"/>
-        </w:rPr>
-        <w:t xml:space="preserve">{{ </w:t>
-      </w:r>
-      <w:proofErr w:type="spellStart"/>
-      <w:r>
-        <w:rPr>
-          <w:lang w:val="en-US"/>
-        </w:rPr>
-        <w:t>info</w:t>
-      </w:r>
-      <w:proofErr w:type="gramEnd"/>
-      <w:r>
-        <w:rPr>
-          <w:lang w:val="en-US"/>
-        </w:rPr>
-        <w:t>.gender</w:t>
-      </w:r>
-      <w:proofErr w:type="spellEnd"/>
-      <w:r>
-        <w:rPr>
-          <w:lang w:val="en-US"/>
-        </w:rPr>
-        <w:t xml:space="preserve"> }}</w:t>
+        <w:t>{{ info.gender }}</w:t>
       </w:r>
     </w:p>
     <w:p>
@@ -600,34 +430,7 @@
           <w:lang w:val="en-US"/>
         </w:rPr>
         <w:tab/>
-      </w:r>
-      <w:proofErr w:type="gramStart"/>
-      <w:r>
-        <w:rPr>
-          <w:lang w:val="en-US"/>
-        </w:rPr>
-        <w:t xml:space="preserve">{{ </w:t>
-      </w:r>
-      <w:proofErr w:type="spellStart"/>
-      <w:r>
-        <w:rPr>
-          <w:lang w:val="en-US"/>
-        </w:rPr>
-        <w:t>info</w:t>
-      </w:r>
-      <w:proofErr w:type="gramEnd"/>
-      <w:r>
-        <w:rPr>
-          <w:lang w:val="en-US"/>
-        </w:rPr>
-        <w:t>.label</w:t>
-      </w:r>
-      <w:proofErr w:type="spellEnd"/>
-      <w:r>
-        <w:rPr>
-          <w:lang w:val="en-US"/>
-        </w:rPr>
-        <w:t xml:space="preserve"> }}</w:t>
+        <w:t>{{ info.label }}</w:t>
       </w:r>
     </w:p>
     <w:p>
@@ -650,34 +453,7 @@
           <w:lang w:val="en-US"/>
         </w:rPr>
         <w:tab/>
-      </w:r>
-      <w:proofErr w:type="gramStart"/>
-      <w:r>
-        <w:rPr>
-          <w:lang w:val="en-US"/>
-        </w:rPr>
-        <w:t xml:space="preserve">{{ </w:t>
-      </w:r>
-      <w:proofErr w:type="spellStart"/>
-      <w:r>
-        <w:rPr>
-          <w:lang w:val="en-US"/>
-        </w:rPr>
-        <w:t>info</w:t>
-      </w:r>
-      <w:proofErr w:type="gramEnd"/>
-      <w:r>
-        <w:rPr>
-          <w:lang w:val="en-US"/>
-        </w:rPr>
-        <w:t>.city</w:t>
-      </w:r>
-      <w:proofErr w:type="spellEnd"/>
-      <w:r>
-        <w:rPr>
-          <w:lang w:val="en-US"/>
-        </w:rPr>
-        <w:t xml:space="preserve"> }}</w:t>
+        <w:t>{{ info.city }}</w:t>
       </w:r>
     </w:p>
     <w:p>
@@ -731,34 +507,7 @@
           <w:lang w:val="en-US"/>
         </w:rPr>
         <w:tab/>
-      </w:r>
-      <w:proofErr w:type="gramStart"/>
-      <w:r>
-        <w:rPr>
-          <w:lang w:val="en-US"/>
-        </w:rPr>
-        <w:t xml:space="preserve">{{ </w:t>
-      </w:r>
-      <w:proofErr w:type="spellStart"/>
-      <w:r>
-        <w:rPr>
-          <w:lang w:val="en-US"/>
-        </w:rPr>
-        <w:t>location</w:t>
-      </w:r>
-      <w:proofErr w:type="gramEnd"/>
-      <w:r>
-        <w:rPr>
-          <w:lang w:val="en-US"/>
-        </w:rPr>
-        <w:t>.address</w:t>
-      </w:r>
-      <w:proofErr w:type="spellEnd"/>
-      <w:r>
-        <w:rPr>
-          <w:lang w:val="en-US"/>
-        </w:rPr>
-        <w:t xml:space="preserve"> }}</w:t>
+        <w:t>{{ location.address }}</w:t>
       </w:r>
     </w:p>
     <w:p>
@@ -781,48 +530,7 @@
           <w:lang w:val="en-US"/>
         </w:rPr>
         <w:tab/>
-      </w:r>
-      <w:proofErr w:type="gramStart"/>
-      <w:r>
-        <w:rPr>
-          <w:lang w:val="en-US"/>
-        </w:rPr>
-        <w:t xml:space="preserve">{{ </w:t>
-      </w:r>
-      <w:proofErr w:type="spellStart"/>
-      <w:r>
-        <w:rPr>
-          <w:lang w:val="en-US"/>
-        </w:rPr>
-        <w:t>location</w:t>
-      </w:r>
-      <w:proofErr w:type="gramEnd"/>
-      <w:r>
-        <w:rPr>
-          <w:lang w:val="en-US"/>
-        </w:rPr>
-        <w:t>.code</w:t>
-      </w:r>
-      <w:proofErr w:type="spellEnd"/>
-      <w:r>
-        <w:rPr>
-          <w:lang w:val="en-US"/>
-        </w:rPr>
-        <w:t xml:space="preserve"> }} {{ </w:t>
-      </w:r>
-      <w:proofErr w:type="spellStart"/>
-      <w:r>
-        <w:rPr>
-          <w:lang w:val="en-US"/>
-        </w:rPr>
-        <w:t>location.city</w:t>
-      </w:r>
-      <w:proofErr w:type="spellEnd"/>
-      <w:r>
-        <w:rPr>
-          <w:lang w:val="en-US"/>
-        </w:rPr>
-        <w:t xml:space="preserve"> }}</w:t>
+        <w:t>{{ location.code }} {{ location.city }}</w:t>
       </w:r>
     </w:p>
     <w:p>
@@ -845,34 +553,7 @@
           <w:lang w:val="en-US"/>
         </w:rPr>
         <w:tab/>
-      </w:r>
-      <w:proofErr w:type="gramStart"/>
-      <w:r>
-        <w:rPr>
-          <w:lang w:val="en-US"/>
-        </w:rPr>
-        <w:t xml:space="preserve">{{ </w:t>
-      </w:r>
-      <w:proofErr w:type="spellStart"/>
-      <w:r>
-        <w:rPr>
-          <w:lang w:val="en-US"/>
-        </w:rPr>
-        <w:t>location</w:t>
-      </w:r>
-      <w:proofErr w:type="gramEnd"/>
-      <w:r>
-        <w:rPr>
-          <w:lang w:val="en-US"/>
-        </w:rPr>
-        <w:t>.country</w:t>
-      </w:r>
-      <w:proofErr w:type="spellEnd"/>
-      <w:r>
-        <w:rPr>
-          <w:lang w:val="en-US"/>
-        </w:rPr>
-        <w:t xml:space="preserve"> }}</w:t>
+        <w:t>{{ location.country }}</w:t>
       </w:r>
     </w:p>
     <w:p>
@@ -905,34 +586,7 @@
           <w:lang w:val="en-US"/>
         </w:rPr>
         <w:tab/>
-      </w:r>
-      <w:proofErr w:type="gramStart"/>
-      <w:r>
-        <w:rPr>
-          <w:lang w:val="en-US"/>
-        </w:rPr>
-        <w:t xml:space="preserve">{{ </w:t>
-      </w:r>
-      <w:proofErr w:type="spellStart"/>
-      <w:r>
-        <w:rPr>
-          <w:lang w:val="en-US"/>
-        </w:rPr>
-        <w:t>contact</w:t>
-      </w:r>
-      <w:proofErr w:type="gramEnd"/>
-      <w:r>
-        <w:rPr>
-          <w:lang w:val="en-US"/>
-        </w:rPr>
-        <w:t>.website</w:t>
-      </w:r>
-      <w:proofErr w:type="spellEnd"/>
-      <w:r>
-        <w:rPr>
-          <w:lang w:val="en-US"/>
-        </w:rPr>
-        <w:t xml:space="preserve"> }}</w:t>
+        <w:t>{{ contact.website }}</w:t>
       </w:r>
       <w:r>
         <w:rPr>
@@ -961,34 +615,19 @@
           <w:lang w:val="en-US"/>
         </w:rPr>
         <w:tab/>
-      </w:r>
-      <w:proofErr w:type="gramStart"/>
-      <w:r>
-        <w:rPr>
-          <w:lang w:val="en-US"/>
-        </w:rPr>
         <w:t xml:space="preserve">{{ </w:t>
       </w:r>
-      <w:proofErr w:type="spellStart"/>
       <w:r>
         <w:rPr>
           <w:lang w:val="en-US"/>
         </w:rPr>
         <w:t>contact</w:t>
       </w:r>
-      <w:proofErr w:type="gramEnd"/>
-      <w:r>
-        <w:rPr>
-          <w:lang w:val="en-US"/>
-        </w:rPr>
-        <w:t>.phone</w:t>
-      </w:r>
-      <w:proofErr w:type="spellEnd"/>
-      <w:r>
-        <w:rPr>
-          <w:lang w:val="en-US"/>
-        </w:rPr>
-        <w:t xml:space="preserve"> }}</w:t>
+      <w:r>
+        <w:rPr>
+          <w:lang w:val="en-US"/>
+        </w:rPr>
+        <w:t>.phone }}</w:t>
       </w:r>
     </w:p>
     <w:p>
@@ -1011,15 +650,8 @@
           <w:lang w:val="en-US"/>
         </w:rPr>
         <w:tab/>
-      </w:r>
-      <w:proofErr w:type="gramStart"/>
-      <w:r>
-        <w:rPr>
-          <w:lang w:val="en-US"/>
-        </w:rPr>
         <w:t xml:space="preserve">{{ </w:t>
       </w:r>
-      <w:proofErr w:type="spellStart"/>
       <w:r>
         <w:rPr>
           <w:lang w:val="en-US"/>
@@ -1030,15 +662,7 @@
         <w:rPr>
           <w:lang w:val="en-US"/>
         </w:rPr>
-        <w:t>.fax</w:t>
-      </w:r>
-      <w:proofErr w:type="spellEnd"/>
-      <w:proofErr w:type="gramEnd"/>
-      <w:r>
-        <w:rPr>
-          <w:lang w:val="en-US"/>
-        </w:rPr>
-        <w:t xml:space="preserve"> }}</w:t>
+        <w:t>.fax }}</w:t>
       </w:r>
     </w:p>
     <w:p>
@@ -1061,34 +685,19 @@
           <w:lang w:val="en-US"/>
         </w:rPr>
         <w:tab/>
-      </w:r>
-      <w:proofErr w:type="gramStart"/>
-      <w:r>
-        <w:rPr>
-          <w:lang w:val="en-US"/>
-        </w:rPr>
         <w:t xml:space="preserve">{{ </w:t>
       </w:r>
-      <w:proofErr w:type="spellStart"/>
       <w:r>
         <w:rPr>
           <w:lang w:val="en-US"/>
         </w:rPr>
         <w:t>contact</w:t>
       </w:r>
-      <w:proofErr w:type="gramEnd"/>
-      <w:r>
-        <w:rPr>
-          <w:lang w:val="en-US"/>
-        </w:rPr>
-        <w:t>.email</w:t>
-      </w:r>
-      <w:proofErr w:type="spellEnd"/>
-      <w:r>
-        <w:rPr>
-          <w:lang w:val="en-US"/>
-        </w:rPr>
-        <w:t xml:space="preserve"> </w:t>
+      <w:r>
+        <w:rPr>
+          <w:lang w:val="en-US"/>
+        </w:rPr>
+        <w:t xml:space="preserve">.email </w:t>
       </w:r>
       <w:r>
         <w:rPr>
@@ -1122,21 +731,7 @@
         <w:rPr>
           <w:lang w:val="en-US"/>
         </w:rPr>
-        <w:t xml:space="preserve"> </w:t>
-      </w:r>
-      <w:proofErr w:type="gramStart"/>
-      <w:r>
-        <w:rPr>
-          <w:lang w:val="en-US"/>
-        </w:rPr>
-        <w:t>is</w:t>
-      </w:r>
-      <w:proofErr w:type="gramEnd"/>
-      <w:r>
-        <w:rPr>
-          <w:lang w:val="en-US"/>
-        </w:rPr>
-        <w:t xml:space="preserve"> defined -%}</w:t>
+        <w:t xml:space="preserve"> is defined -%}</w:t>
       </w:r>
     </w:p>
     <w:p>
@@ -1173,89 +768,37 @@
           <w:lang w:val="en-US"/>
         </w:rPr>
       </w:pPr>
-      <w:proofErr w:type="gramStart"/>
-      <w:r>
-        <w:rPr>
-          <w:lang w:val="en-US"/>
-        </w:rPr>
-        <w:t>{{ reference.name</w:t>
-      </w:r>
-      <w:proofErr w:type="gramEnd"/>
-      <w:r>
-        <w:rPr>
-          <w:lang w:val="en-US"/>
-        </w:rPr>
-        <w:t xml:space="preserve"> }}</w:t>
-      </w:r>
-    </w:p>
-    <w:p>
-      <w:pPr>
-        <w:rPr>
-          <w:lang w:val="en-US"/>
-        </w:rPr>
-      </w:pPr>
-      <w:proofErr w:type="gramStart"/>
-      <w:r>
-        <w:rPr>
-          <w:lang w:val="en-US"/>
-        </w:rPr>
-        <w:t xml:space="preserve">{{ </w:t>
-      </w:r>
-      <w:proofErr w:type="spellStart"/>
-      <w:r>
-        <w:rPr>
-          <w:lang w:val="en-US"/>
-        </w:rPr>
-        <w:t>reference</w:t>
-      </w:r>
-      <w:proofErr w:type="gramEnd"/>
-      <w:r>
-        <w:rPr>
-          <w:lang w:val="en-US"/>
-        </w:rPr>
-        <w:t>.function</w:t>
-      </w:r>
-      <w:proofErr w:type="spellEnd"/>
-      <w:r>
-        <w:rPr>
-          <w:lang w:val="en-US"/>
-        </w:rPr>
-        <w:t xml:space="preserve"> }}</w:t>
-      </w:r>
-    </w:p>
-    <w:p>
-      <w:pPr>
-        <w:rPr>
-          <w:lang w:val="en-US"/>
-        </w:rPr>
-      </w:pPr>
-      <w:proofErr w:type="gramStart"/>
-      <w:r>
-        <w:rPr>
-          <w:lang w:val="en-US"/>
-        </w:rPr>
-        <w:t xml:space="preserve">{{ </w:t>
-      </w:r>
-      <w:proofErr w:type="spellStart"/>
-      <w:r>
-        <w:rPr>
-          <w:lang w:val="en-US"/>
-        </w:rPr>
-        <w:t>reference</w:t>
-      </w:r>
-      <w:proofErr w:type="gramEnd"/>
-      <w:r>
-        <w:rPr>
-          <w:lang w:val="en-US"/>
-        </w:rPr>
-        <w:t>.company</w:t>
-      </w:r>
-      <w:proofErr w:type="spellEnd"/>
-      <w:r>
-        <w:rPr>
-          <w:lang w:val="en-US"/>
-        </w:rPr>
-        <w:t xml:space="preserve"> }}</w:t>
+      <w:r>
+        <w:rPr>
+          <w:lang w:val="en-US"/>
+        </w:rPr>
+        <w:t>{{ reference.name }}</w:t>
+      </w:r>
+    </w:p>
+    <w:p>
+      <w:pPr>
+        <w:rPr>
+          <w:lang w:val="en-US"/>
+        </w:rPr>
+      </w:pPr>
+      <w:r>
+        <w:rPr>
+          <w:lang w:val="en-US"/>
+        </w:rPr>
+        <w:t>{{ reference.function }}</w:t>
+      </w:r>
+    </w:p>
+    <w:p>
+      <w:pPr>
+        <w:rPr>
+          <w:lang w:val="en-US"/>
+        </w:rPr>
+      </w:pPr>
+      <w:r>
+        <w:rPr>
+          <w:lang w:val="en-US"/>
+        </w:rPr>
+        <w:t>{{ reference.company }}</w:t>
       </w:r>
     </w:p>
     <w:p>
@@ -1271,35 +814,7 @@
         <w:rPr>
           <w:lang w:val="en-US"/>
         </w:rPr>
-        <w:t xml:space="preserve">{% </w:t>
-      </w:r>
-      <w:proofErr w:type="spellStart"/>
-      <w:r>
-        <w:rPr>
-          <w:lang w:val="en-US"/>
-        </w:rPr>
-        <w:t>endfor</w:t>
-      </w:r>
-      <w:proofErr w:type="spellEnd"/>
-      <w:r>
-        <w:rPr>
-          <w:lang w:val="en-US"/>
-        </w:rPr>
-        <w:t xml:space="preserve"> -</w:t>
-      </w:r>
-      <w:proofErr w:type="gramStart"/>
-      <w:r>
-        <w:rPr>
-          <w:lang w:val="en-US"/>
-        </w:rPr>
-        <w:t>%}{</w:t>
-      </w:r>
-      <w:proofErr w:type="gramEnd"/>
-      <w:r>
-        <w:rPr>
-          <w:lang w:val="en-US"/>
-        </w:rPr>
-        <w:t>% endif -%}</w:t>
+        <w:t>{% endfor -%}{% endif -%}</w:t>
       </w:r>
       <w:r>
         <w:rPr>
@@ -1346,21 +861,7 @@
         <w:rPr>
           <w:lang w:val="en-US"/>
         </w:rPr>
-        <w:t xml:space="preserve">{% for </w:t>
-      </w:r>
-      <w:proofErr w:type="spellStart"/>
-      <w:r>
-        <w:rPr>
-          <w:lang w:val="en-US"/>
-        </w:rPr>
-        <w:t>social_project</w:t>
-      </w:r>
-      <w:proofErr w:type="spellEnd"/>
-      <w:r>
-        <w:rPr>
-          <w:lang w:val="en-US"/>
-        </w:rPr>
-        <w:t xml:space="preserve"> in social -%}</w:t>
+        <w:t>{% for social_project in social -%}</w:t>
       </w:r>
     </w:p>
     <w:p>
@@ -1370,33 +871,11 @@
           <w:lang w:val="en-US"/>
         </w:rPr>
       </w:pPr>
-      <w:proofErr w:type="gramStart"/>
-      <w:r>
-        <w:rPr>
-          <w:lang w:val="en-US"/>
-        </w:rPr>
-        <w:t xml:space="preserve">{{ </w:t>
-      </w:r>
-      <w:proofErr w:type="spellStart"/>
-      <w:r>
-        <w:rPr>
-          <w:lang w:val="en-US"/>
-        </w:rPr>
-        <w:t>social</w:t>
-      </w:r>
-      <w:proofErr w:type="gramEnd"/>
-      <w:r>
-        <w:rPr>
-          <w:lang w:val="en-US"/>
-        </w:rPr>
-        <w:t>_project.label</w:t>
-      </w:r>
-      <w:proofErr w:type="spellEnd"/>
-      <w:r>
-        <w:rPr>
-          <w:lang w:val="en-US"/>
-        </w:rPr>
-        <w:t xml:space="preserve"> }}</w:t>
+      <w:r>
+        <w:rPr>
+          <w:lang w:val="en-US"/>
+        </w:rPr>
+        <w:t>{{ social_project.label }}</w:t>
       </w:r>
     </w:p>
     <w:p>
@@ -1425,61 +904,20 @@
           <w:lang w:val="en-US"/>
         </w:rPr>
         <w:tab/>
-      </w:r>
-      <w:proofErr w:type="gramStart"/>
-      <w:r>
-        <w:rPr>
-          <w:lang w:val="en-US"/>
-        </w:rPr>
-        <w:t>{{ social_project.url</w:t>
-      </w:r>
-      <w:proofErr w:type="gramEnd"/>
-      <w:r>
-        <w:rPr>
-          <w:lang w:val="en-US"/>
-        </w:rPr>
-        <w:t xml:space="preserve"> }}</w:t>
-      </w:r>
-    </w:p>
-    <w:p>
-      <w:pPr>
-        <w:rPr>
-          <w:lang w:val="en-US"/>
-        </w:rPr>
-      </w:pPr>
-      <w:r>
-        <w:rPr>
-          <w:lang w:val="en-US"/>
-        </w:rPr>
-        <w:t xml:space="preserve">{% </w:t>
-      </w:r>
-      <w:proofErr w:type="spellStart"/>
-      <w:r>
-        <w:rPr>
-          <w:lang w:val="en-US"/>
-        </w:rPr>
-        <w:t>endfor</w:t>
-      </w:r>
-      <w:proofErr w:type="spellEnd"/>
-      <w:r>
-        <w:rPr>
-          <w:lang w:val="en-US"/>
-        </w:rPr>
-        <w:t xml:space="preserve"> -</w:t>
-      </w:r>
-      <w:proofErr w:type="gramStart"/>
-      <w:r>
-        <w:rPr>
-          <w:lang w:val="en-US"/>
-        </w:rPr>
-        <w:t>%}{</w:t>
-      </w:r>
-      <w:proofErr w:type="gramEnd"/>
-      <w:r>
-        <w:rPr>
-          <w:lang w:val="en-US"/>
-        </w:rPr>
-        <w:t>% endif -%}</w:t>
+        <w:t>{{ social_project.url }}</w:t>
+      </w:r>
+    </w:p>
+    <w:p>
+      <w:pPr>
+        <w:rPr>
+          <w:lang w:val="en-US"/>
+        </w:rPr>
+      </w:pPr>
+      <w:r>
+        <w:rPr>
+          <w:lang w:val="en-US"/>
+        </w:rPr>
+        <w:t>{% endfor -%}{% endif -%}</w:t>
       </w:r>
       <w:r>
         <w:rPr>
@@ -1546,26 +984,11 @@
           <w:lang w:val="en-US"/>
         </w:rPr>
       </w:pPr>
-      <w:proofErr w:type="gramStart"/>
-      <w:r>
-        <w:rPr>
-          <w:lang w:val="en-US"/>
-        </w:rPr>
-        <w:t xml:space="preserve">{{ </w:t>
-      </w:r>
-      <w:proofErr w:type="spellStart"/>
-      <w:r>
-        <w:rPr>
-          <w:lang w:val="en-US"/>
-        </w:rPr>
-        <w:t>project</w:t>
-      </w:r>
-      <w:proofErr w:type="gramEnd"/>
-      <w:r>
-        <w:rPr>
-          <w:lang w:val="en-US"/>
-        </w:rPr>
-        <w:t>.</w:t>
+      <w:r>
+        <w:rPr>
+          <w:lang w:val="en-US"/>
+        </w:rPr>
+        <w:t>{{ project.</w:t>
       </w:r>
       <w:r>
         <w:rPr>
@@ -1573,7 +996,6 @@
         </w:rPr>
         <w:t>title</w:t>
       </w:r>
-      <w:proofErr w:type="spellEnd"/>
       <w:r>
         <w:rPr>
           <w:lang w:val="en-US"/>
@@ -1608,19 +1030,11 @@
         </w:rPr>
         <w:tab/>
       </w:r>
-      <w:proofErr w:type="gramStart"/>
-      <w:r>
-        <w:rPr>
-          <w:lang w:val="en-US"/>
-        </w:rPr>
-        <w:t>{{ project.url</w:t>
-      </w:r>
-      <w:proofErr w:type="gramEnd"/>
-      <w:r>
-        <w:rPr>
-          <w:lang w:val="en-US"/>
-        </w:rPr>
-        <w:t xml:space="preserve"> }}</w:t>
+      <w:r>
+        <w:rPr>
+          <w:lang w:val="en-US"/>
+        </w:rPr>
+        <w:t>{{ project.url }}</w:t>
       </w:r>
     </w:p>
     <w:p>
@@ -1657,7 +1071,6 @@
         </w:rPr>
         <w:t>-</w:t>
       </w:r>
-      <w:proofErr w:type="gramStart"/>
       <w:r>
         <w:rPr>
           <w:lang w:val="en-US"/>
@@ -1670,7 +1083,6 @@
         </w:rPr>
         <w:t>Description</w:t>
       </w:r>
-      <w:proofErr w:type="gramEnd"/>
       <w:r>
         <w:rPr>
           <w:lang w:val="en-US"/>
@@ -1695,19 +1107,11 @@
         </w:rPr>
         <w:t xml:space="preserve"> </w:t>
       </w:r>
-      <w:proofErr w:type="spellStart"/>
-      <w:r>
-        <w:rPr>
-          <w:lang w:val="en-US"/>
-        </w:rPr>
-        <w:t>project.description</w:t>
-      </w:r>
-      <w:proofErr w:type="spellEnd"/>
-      <w:r>
-        <w:rPr>
-          <w:lang w:val="en-US"/>
-        </w:rPr>
-        <w:t xml:space="preserve"> </w:t>
+      <w:r>
+        <w:rPr>
+          <w:lang w:val="en-US"/>
+        </w:rPr>
+        <w:t xml:space="preserve">project.description </w:t>
       </w:r>
       <w:r>
         <w:rPr>
@@ -1741,23 +1145,7 @@
         <w:rPr>
           <w:lang w:val="en-US"/>
         </w:rPr>
-        <w:t xml:space="preserve">{% if </w:t>
-      </w:r>
-      <w:proofErr w:type="spellStart"/>
-      <w:proofErr w:type="gramStart"/>
-      <w:r>
-        <w:rPr>
-          <w:lang w:val="en-US"/>
-        </w:rPr>
-        <w:t>project.role</w:t>
-      </w:r>
-      <w:proofErr w:type="spellEnd"/>
-      <w:proofErr w:type="gramEnd"/>
-      <w:r>
-        <w:rPr>
-          <w:lang w:val="en-US"/>
-        </w:rPr>
-        <w:t xml:space="preserve"> is defined </w:t>
+        <w:t xml:space="preserve">{% if project.role is defined </w:t>
       </w:r>
       <w:r>
         <w:rPr>
@@ -1793,21 +1181,7 @@
         <w:rPr>
           <w:lang w:val="en-US"/>
         </w:rPr>
-        <w:t xml:space="preserve">{{ </w:t>
-      </w:r>
-      <w:proofErr w:type="spellStart"/>
-      <w:r>
-        <w:rPr>
-          <w:lang w:val="en-US"/>
-        </w:rPr>
-        <w:t>project.role</w:t>
-      </w:r>
-      <w:proofErr w:type="spellEnd"/>
-      <w:r>
-        <w:rPr>
-          <w:lang w:val="en-US"/>
-        </w:rPr>
-        <w:t xml:space="preserve"> }}{% endif </w:t>
+        <w:t xml:space="preserve">{{ project.role }}{% endif </w:t>
       </w:r>
       <w:r>
         <w:rPr>
@@ -1836,23 +1210,7 @@
         <w:rPr>
           <w:lang w:val="en-US"/>
         </w:rPr>
-        <w:t xml:space="preserve">{% if </w:t>
-      </w:r>
-      <w:proofErr w:type="spellStart"/>
-      <w:proofErr w:type="gramStart"/>
-      <w:r>
-        <w:rPr>
-          <w:lang w:val="en-US"/>
-        </w:rPr>
-        <w:t>project.summary</w:t>
-      </w:r>
-      <w:proofErr w:type="spellEnd"/>
-      <w:proofErr w:type="gramEnd"/>
-      <w:r>
-        <w:rPr>
-          <w:lang w:val="en-US"/>
-        </w:rPr>
-        <w:t xml:space="preserve"> is defined </w:t>
+        <w:t xml:space="preserve">{% if project.summary is defined </w:t>
       </w:r>
       <w:r>
         <w:rPr>
@@ -1888,21 +1246,7 @@
         <w:rPr>
           <w:lang w:val="en-US"/>
         </w:rPr>
-        <w:t xml:space="preserve">{{ </w:t>
-      </w:r>
-      <w:proofErr w:type="spellStart"/>
-      <w:r>
-        <w:rPr>
-          <w:lang w:val="en-US"/>
-        </w:rPr>
-        <w:t>project.summary</w:t>
-      </w:r>
-      <w:proofErr w:type="spellEnd"/>
-      <w:r>
-        <w:rPr>
-          <w:lang w:val="en-US"/>
-        </w:rPr>
-        <w:t xml:space="preserve"> }}{% endif </w:t>
+        <w:t xml:space="preserve">{{ project.summary }}{% endif </w:t>
       </w:r>
       <w:r>
         <w:rPr>
@@ -1927,21 +1271,7 @@
         <w:rPr>
           <w:lang w:val="en-US"/>
         </w:rPr>
-        <w:t xml:space="preserve">{% </w:t>
-      </w:r>
-      <w:proofErr w:type="spellStart"/>
-      <w:r>
-        <w:rPr>
-          <w:lang w:val="en-US"/>
-        </w:rPr>
-        <w:t>endfor</w:t>
-      </w:r>
-      <w:proofErr w:type="spellEnd"/>
-      <w:r>
-        <w:rPr>
-          <w:lang w:val="en-US"/>
-        </w:rPr>
-        <w:t xml:space="preserve"> </w:t>
+        <w:t xml:space="preserve">{% endfor </w:t>
       </w:r>
       <w:r>
         <w:rPr>
@@ -1949,7 +1279,6 @@
         </w:rPr>
         <w:t>-</w:t>
       </w:r>
-      <w:proofErr w:type="gramStart"/>
       <w:r>
         <w:rPr>
           <w:lang w:val="en-US"/>
@@ -1960,14 +1289,7 @@
         <w:rPr>
           <w:lang w:val="en-US"/>
         </w:rPr>
-        <w:t>{</w:t>
-      </w:r>
-      <w:proofErr w:type="gramEnd"/>
-      <w:r>
-        <w:rPr>
-          <w:lang w:val="en-US"/>
-        </w:rPr>
-        <w:t>% endif -%}</w:t>
+        <w:t>{% endif -%}</w:t>
       </w:r>
     </w:p>
     <w:p>
@@ -2016,58 +1338,20 @@
         <w:rPr>
           <w:lang w:val="en-US"/>
         </w:rPr>
-        <w:t xml:space="preserve">{% if </w:t>
-      </w:r>
-      <w:proofErr w:type="spellStart"/>
-      <w:proofErr w:type="gramStart"/>
-      <w:r>
-        <w:rPr>
-          <w:lang w:val="en-US"/>
-        </w:rPr>
-        <w:t>employment.summary</w:t>
-      </w:r>
-      <w:proofErr w:type="spellEnd"/>
-      <w:proofErr w:type="gramEnd"/>
-      <w:r>
-        <w:rPr>
-          <w:lang w:val="en-US"/>
-        </w:rPr>
-        <w:t xml:space="preserve"> is defined -%}{{ </w:t>
-      </w:r>
-      <w:proofErr w:type="spellStart"/>
-      <w:r>
-        <w:rPr>
-          <w:lang w:val="en-US"/>
-        </w:rPr>
-        <w:t>employment.summary</w:t>
-      </w:r>
-      <w:proofErr w:type="spellEnd"/>
-      <w:r>
-        <w:rPr>
-          <w:lang w:val="en-US"/>
-        </w:rPr>
-        <w:t xml:space="preserve"> }}{% endif %}</w:t>
-      </w:r>
-    </w:p>
-    <w:p>
-      <w:pPr>
-        <w:rPr>
-          <w:lang w:val="en-US"/>
-        </w:rPr>
-      </w:pPr>
-      <w:r>
-        <w:rPr>
-          <w:lang w:val="en-US"/>
-        </w:rPr>
-        <w:t xml:space="preserve">{% for job in </w:t>
-      </w:r>
-      <w:proofErr w:type="spellStart"/>
-      <w:proofErr w:type="gramStart"/>
-      <w:r>
-        <w:rPr>
-          <w:lang w:val="en-US"/>
-        </w:rPr>
-        <w:t>employment</w:t>
+        <w:t>{% if employment.summary is defined -%}{{ employment.summary }}{% endif %}</w:t>
+      </w:r>
+    </w:p>
+    <w:p>
+      <w:pPr>
+        <w:rPr>
+          <w:lang w:val="en-US"/>
+        </w:rPr>
+      </w:pPr>
+      <w:r>
+        <w:rPr>
+          <w:lang w:val="en-US"/>
+        </w:rPr>
+        <w:t>{% for job in employment</w:t>
       </w:r>
       <w:r>
         <w:rPr>
@@ -2075,8 +1359,6 @@
         </w:rPr>
         <w:t>.history</w:t>
       </w:r>
-      <w:proofErr w:type="spellEnd"/>
-      <w:proofErr w:type="gramEnd"/>
       <w:r>
         <w:rPr>
           <w:lang w:val="en-US"/>
@@ -2090,33 +1372,11 @@
           <w:lang w:val="en-US"/>
         </w:rPr>
       </w:pPr>
-      <w:proofErr w:type="gramStart"/>
       <w:r>
         <w:rPr>
           <w:rStyle w:val="Heading2Char"/>
         </w:rPr>
-        <w:t xml:space="preserve">{{ </w:t>
-      </w:r>
-      <w:proofErr w:type="spellStart"/>
-      <w:r>
-        <w:rPr>
-          <w:rStyle w:val="Heading2Char"/>
-        </w:rPr>
-        <w:t>job</w:t>
-      </w:r>
-      <w:proofErr w:type="gramEnd"/>
-      <w:r>
-        <w:rPr>
-          <w:rStyle w:val="Heading2Char"/>
-        </w:rPr>
-        <w:t>.employer</w:t>
-      </w:r>
-      <w:proofErr w:type="spellEnd"/>
-      <w:r>
-        <w:rPr>
-          <w:rStyle w:val="Heading2Char"/>
-        </w:rPr>
-        <w:t xml:space="preserve"> }</w:t>
+        <w:t>{{ job.employer }</w:t>
       </w:r>
       <w:r>
         <w:rPr>
@@ -2152,19 +1412,11 @@
         </w:rPr>
         <w:tab/>
       </w:r>
-      <w:proofErr w:type="gramStart"/>
-      <w:r>
-        <w:rPr>
-          <w:lang w:val="en-US"/>
-        </w:rPr>
-        <w:t>{{ job.url</w:t>
-      </w:r>
-      <w:proofErr w:type="gramEnd"/>
-      <w:r>
-        <w:rPr>
-          <w:lang w:val="en-US"/>
-        </w:rPr>
-        <w:t xml:space="preserve"> }}{% endif -%}</w:t>
+      <w:r>
+        <w:rPr>
+          <w:lang w:val="en-US"/>
+        </w:rPr>
+        <w:t>{{ job.url }}{% endif -%}</w:t>
       </w:r>
     </w:p>
     <w:p>
@@ -2194,67 +1446,17 @@
         </w:rPr>
         <w:tab/>
       </w:r>
-      <w:proofErr w:type="gramStart"/>
-      <w:r>
-        <w:rPr>
-          <w:lang w:val="en-US"/>
-        </w:rPr>
-        <w:t xml:space="preserve">{{ </w:t>
-      </w:r>
-      <w:proofErr w:type="spellStart"/>
-      <w:r>
-        <w:rPr>
-          <w:lang w:val="en-US"/>
-        </w:rPr>
-        <w:t>job</w:t>
-      </w:r>
-      <w:proofErr w:type="gramEnd"/>
-      <w:r>
-        <w:rPr>
-          <w:lang w:val="en-US"/>
-        </w:rPr>
-        <w:t>.position</w:t>
-      </w:r>
-      <w:proofErr w:type="spellEnd"/>
-      <w:r>
-        <w:rPr>
-          <w:lang w:val="en-US"/>
-        </w:rPr>
-        <w:t xml:space="preserve"> }}{% if </w:t>
-      </w:r>
-      <w:proofErr w:type="spellStart"/>
-      <w:r>
-        <w:rPr>
-          <w:lang w:val="en-US"/>
-        </w:rPr>
-        <w:t>job.summary</w:t>
-      </w:r>
-      <w:proofErr w:type="spellEnd"/>
-      <w:r>
-        <w:rPr>
-          <w:lang w:val="en-US"/>
-        </w:rPr>
-        <w:t xml:space="preserve"> is defined</w:t>
-      </w:r>
-      <w:r>
-        <w:rPr>
-          <w:lang w:val="en-US"/>
-        </w:rPr>
-        <w:t xml:space="preserve"> and </w:t>
-      </w:r>
-      <w:proofErr w:type="spellStart"/>
-      <w:r>
-        <w:rPr>
-          <w:lang w:val="en-US"/>
-        </w:rPr>
-        <w:t>job.summary</w:t>
-      </w:r>
-      <w:proofErr w:type="spellEnd"/>
-      <w:r>
-        <w:rPr>
-          <w:lang w:val="en-US"/>
-        </w:rPr>
-        <w:t xml:space="preserve"> != </w:t>
+      <w:r>
+        <w:rPr>
+          <w:lang w:val="en-US"/>
+        </w:rPr>
+        <w:t>{{ job.position }}{% if job.summary is defined</w:t>
+      </w:r>
+      <w:r>
+        <w:rPr>
+          <w:lang w:val="en-US"/>
+        </w:rPr>
+        <w:t xml:space="preserve"> and job.summary != </w:t>
       </w:r>
       <w:r>
         <w:rPr>
@@ -2297,33 +1499,11 @@
         </w:rPr>
         <w:tab/>
       </w:r>
-      <w:proofErr w:type="gramStart"/>
-      <w:r>
-        <w:rPr>
-          <w:lang w:val="en-US"/>
-        </w:rPr>
-        <w:t xml:space="preserve">{{ </w:t>
-      </w:r>
-      <w:proofErr w:type="spellStart"/>
-      <w:r>
-        <w:rPr>
-          <w:lang w:val="en-US"/>
-        </w:rPr>
-        <w:t>job</w:t>
-      </w:r>
-      <w:proofErr w:type="gramEnd"/>
-      <w:r>
-        <w:rPr>
-          <w:lang w:val="en-US"/>
-        </w:rPr>
-        <w:t>.summary</w:t>
-      </w:r>
-      <w:proofErr w:type="spellEnd"/>
-      <w:r>
-        <w:rPr>
-          <w:lang w:val="en-US"/>
-        </w:rPr>
-        <w:t xml:space="preserve"> }}{% endif -%}</w:t>
+      <w:r>
+        <w:rPr>
+          <w:lang w:val="en-US"/>
+        </w:rPr>
+        <w:t>{{ job.summary }}{% endif -%}</w:t>
       </w:r>
     </w:p>
     <w:p>
@@ -2353,33 +1533,11 @@
         </w:rPr>
         <w:tab/>
       </w:r>
-      <w:proofErr w:type="gramStart"/>
-      <w:r>
-        <w:rPr>
-          <w:lang w:val="en-US"/>
-        </w:rPr>
-        <w:t xml:space="preserve">{{ </w:t>
-      </w:r>
-      <w:proofErr w:type="spellStart"/>
-      <w:r>
-        <w:rPr>
-          <w:lang w:val="en-US"/>
-        </w:rPr>
-        <w:t>job</w:t>
-      </w:r>
-      <w:proofErr w:type="gramEnd"/>
-      <w:r>
-        <w:rPr>
-          <w:lang w:val="en-US"/>
-        </w:rPr>
-        <w:t>.start</w:t>
-      </w:r>
-      <w:proofErr w:type="spellEnd"/>
-      <w:r>
-        <w:rPr>
-          <w:lang w:val="en-US"/>
-        </w:rPr>
-        <w:t xml:space="preserve"> }} </w:t>
+      <w:r>
+        <w:rPr>
+          <w:lang w:val="en-US"/>
+        </w:rPr>
+        <w:t xml:space="preserve">{{ job.start }} </w:t>
       </w:r>
       <w:r>
         <w:rPr>
@@ -2393,7 +1551,6 @@
         </w:rPr>
         <w:t xml:space="preserve"> {% if </w:t>
       </w:r>
-      <w:proofErr w:type="spellStart"/>
       <w:r>
         <w:rPr>
           <w:lang w:val="en-US"/>
@@ -2404,34 +1561,27 @@
         <w:rPr>
           <w:lang w:val="en-US"/>
         </w:rPr>
-        <w:t>current</w:t>
-      </w:r>
-      <w:proofErr w:type="spellEnd"/>
-      <w:r>
-        <w:rPr>
-          <w:lang w:val="en-US"/>
-        </w:rPr>
-        <w:t xml:space="preserve"> -%}now{% else -%}{{ end }}{% endif -%}</w:t>
-      </w:r>
-      <w:r>
-        <w:rPr>
-          <w:lang w:val="en-US"/>
-        </w:rPr>
-        <w:t xml:space="preserve">{% if </w:t>
-      </w:r>
-      <w:proofErr w:type="spellStart"/>
-      <w:r>
-        <w:rPr>
-          <w:lang w:val="en-US"/>
-        </w:rPr>
-        <w:t>job.highlights</w:t>
-      </w:r>
-      <w:proofErr w:type="spellEnd"/>
-      <w:r>
-        <w:rPr>
-          <w:lang w:val="en-US"/>
-        </w:rPr>
-        <w:t xml:space="preserve"> is defined -%}</w:t>
+        <w:t>current -%}now{% else -%}</w:t>
+      </w:r>
+      <w:r>
+        <w:rPr>
+          <w:lang w:val="en-US"/>
+        </w:rPr>
+        <w:t>{{ job.end }}</w:t>
+      </w:r>
+      <w:bookmarkStart w:id="0" w:name="_GoBack"/>
+      <w:bookmarkEnd w:id="0"/>
+      <w:r>
+        <w:rPr>
+          <w:lang w:val="en-US"/>
+        </w:rPr>
+        <w:t>{{ end }}{% endif -%}</w:t>
+      </w:r>
+      <w:r>
+        <w:rPr>
+          <w:lang w:val="en-US"/>
+        </w:rPr>
+        <w:t>{% if job.highlights is defined -%}</w:t>
       </w:r>
     </w:p>
     <w:p>
@@ -2447,32 +1597,199 @@
         <w:rPr>
           <w:lang w:val="en-US"/>
         </w:rPr>
-        <w:t xml:space="preserve">Highlights: {% for </w:t>
-      </w:r>
-      <w:proofErr w:type="spellStart"/>
-      <w:r>
-        <w:rPr>
-          <w:lang w:val="en-US"/>
-        </w:rPr>
-        <w:t>jobhighlight</w:t>
-      </w:r>
-      <w:proofErr w:type="spellEnd"/>
-      <w:r>
-        <w:rPr>
-          <w:lang w:val="en-US"/>
-        </w:rPr>
-        <w:t xml:space="preserve"> in </w:t>
-      </w:r>
-      <w:proofErr w:type="spellStart"/>
-      <w:proofErr w:type="gramStart"/>
-      <w:r>
-        <w:rPr>
-          <w:lang w:val="en-US"/>
-        </w:rPr>
-        <w:t>job.highlights</w:t>
-      </w:r>
-      <w:proofErr w:type="spellEnd"/>
-      <w:proofErr w:type="gramEnd"/>
+        <w:t>Highlights: {% for jobhighlight in job.highlights -%}</w:t>
+      </w:r>
+    </w:p>
+    <w:p>
+      <w:pPr>
+        <w:ind w:left="426" w:hanging="426"/>
+        <w:rPr>
+          <w:lang w:val="en-US"/>
+        </w:rPr>
+      </w:pPr>
+      <w:r>
+        <w:rPr>
+          <w:lang w:val="en-US"/>
+        </w:rPr>
+        <w:t xml:space="preserve">  - {{ </w:t>
+      </w:r>
+      <w:r>
+        <w:rPr>
+          <w:lang w:val="en-US"/>
+        </w:rPr>
+        <w:t xml:space="preserve">jobhighlight </w:t>
+      </w:r>
+      <w:r>
+        <w:rPr>
+          <w:lang w:val="en-US"/>
+        </w:rPr>
+        <w:t>}}{% endfor -%}{% endif -%}</w:t>
+      </w:r>
+    </w:p>
+    <w:p>
+      <w:pPr>
+        <w:rPr>
+          <w:lang w:val="en-US"/>
+        </w:rPr>
+      </w:pPr>
+      <w:r>
+        <w:rPr>
+          <w:lang w:val="en-US"/>
+        </w:rPr>
+        <w:t>{% if job.keywords is defined -%}</w:t>
+      </w:r>
+      <w:r>
+        <w:rPr>
+          <w:lang w:val="en-US"/>
+        </w:rPr>
+        <w:t>Keywords</w:t>
+      </w:r>
+      <w:r>
+        <w:rPr>
+          <w:lang w:val="en-US"/>
+        </w:rPr>
+        <w:t>: {% for jobkey in job.keywords -%}</w:t>
+      </w:r>
+    </w:p>
+    <w:p>
+      <w:pPr>
+        <w:rPr>
+          <w:lang w:val="en-US"/>
+        </w:rPr>
+      </w:pPr>
+      <w:r>
+        <w:rPr>
+          <w:lang w:val="en-US"/>
+        </w:rPr>
+        <w:t xml:space="preserve">  - {{ jobkey }}{% endfor -%}{% endif -%}</w:t>
+      </w:r>
+    </w:p>
+    <w:p>
+      <w:pPr>
+        <w:rPr>
+          <w:lang w:val="en-US"/>
+        </w:rPr>
+      </w:pPr>
+      <w:r>
+        <w:rPr>
+          <w:lang w:val="en-US"/>
+        </w:rPr>
+        <w:br w:type="page"/>
+      </w:r>
+    </w:p>
+    <w:p>
+      <w:pPr>
+        <w:pStyle w:val="Heading1"/>
+        <w:rPr>
+          <w:lang w:val="en-US"/>
+        </w:rPr>
+      </w:pPr>
+      <w:r>
+        <w:rPr>
+          <w:lang w:val="en-US"/>
+        </w:rPr>
+        <w:lastRenderedPageBreak/>
+        <w:t>{% endfor -%}Languages{% for language in languages -%}</w:t>
+      </w:r>
+    </w:p>
+    <w:p>
+      <w:pPr>
+        <w:pStyle w:val="Heading2"/>
+        <w:rPr>
+          <w:lang w:val="en-US"/>
+        </w:rPr>
+      </w:pPr>
+      <w:r>
+        <w:rPr>
+          <w:lang w:val="en-US"/>
+        </w:rPr>
+        <w:t>{{ language.language }}:</w:t>
+      </w:r>
+      <w:r>
+        <w:rPr>
+          <w:lang w:val="en-US"/>
+        </w:rPr>
+        <w:tab/>
+        <w:t>{{ language.level }}</w:t>
+      </w:r>
+    </w:p>
+    <w:p>
+      <w:pPr>
+        <w:pStyle w:val="Heading1"/>
+        <w:rPr>
+          <w:lang w:val="en-US"/>
+        </w:rPr>
+      </w:pPr>
+      <w:r>
+        <w:rPr>
+          <w:lang w:val="en-US"/>
+        </w:rPr>
+        <w:t>{% endfor -%}Skills{% for skill in skills.sets -%}</w:t>
+      </w:r>
+    </w:p>
+    <w:p>
+      <w:pPr>
+        <w:pStyle w:val="Heading2"/>
+        <w:rPr>
+          <w:lang w:val="en-US"/>
+        </w:rPr>
+      </w:pPr>
+      <w:r>
+        <w:rPr>
+          <w:lang w:val="en-US"/>
+        </w:rPr>
+        <w:t>{{ skill.name }}</w:t>
+      </w:r>
+    </w:p>
+    <w:p>
+      <w:pPr>
+        <w:pStyle w:val="Subtitle"/>
+        <w:rPr>
+          <w:lang w:val="en-US"/>
+        </w:rPr>
+      </w:pPr>
+      <w:r>
+        <w:rPr>
+          <w:lang w:val="en-US"/>
+        </w:rPr>
+        <w:t>{{ skill.level }}</w:t>
+      </w:r>
+      <w:r>
+        <w:rPr>
+          <w:lang w:val="en-US"/>
+        </w:rPr>
+        <w:t xml:space="preserve">{% for </w:t>
+      </w:r>
+      <w:r>
+        <w:rPr>
+          <w:lang w:val="en-US"/>
+        </w:rPr>
+        <w:t>skill</w:t>
+      </w:r>
+      <w:r>
+        <w:rPr>
+          <w:lang w:val="en-US"/>
+        </w:rPr>
+        <w:t>_</w:t>
+      </w:r>
+      <w:r>
+        <w:rPr>
+          <w:lang w:val="en-US"/>
+        </w:rPr>
+        <w:t>name, skill_level</w:t>
+      </w:r>
+      <w:r>
+        <w:rPr>
+          <w:lang w:val="en-US"/>
+        </w:rPr>
+        <w:t xml:space="preserve"> in skill.skills</w:t>
+      </w:r>
+      <w:r>
+        <w:rPr>
+          <w:lang w:val="en-US"/>
+        </w:rPr>
+        <w:t>.items()</w:t>
+      </w:r>
       <w:r>
         <w:rPr>
           <w:lang w:val="en-US"/>
@@ -2482,595 +1799,33 @@
     </w:p>
     <w:p>
       <w:pPr>
-        <w:ind w:left="426" w:hanging="426"/>
-        <w:rPr>
-          <w:lang w:val="en-US"/>
-        </w:rPr>
-      </w:pPr>
-      <w:r>
-        <w:rPr>
-          <w:lang w:val="en-US"/>
-        </w:rPr>
-        <w:t xml:space="preserve">  - </w:t>
-      </w:r>
-      <w:proofErr w:type="gramStart"/>
+        <w:rPr>
+          <w:lang w:val="en-US"/>
+        </w:rPr>
+      </w:pPr>
       <w:r>
         <w:rPr>
           <w:lang w:val="en-US"/>
         </w:rPr>
         <w:t xml:space="preserve">{{ </w:t>
       </w:r>
-      <w:proofErr w:type="spellStart"/>
-      <w:r>
-        <w:rPr>
-          <w:lang w:val="en-US"/>
-        </w:rPr>
-        <w:t>jobhighlight</w:t>
-      </w:r>
-      <w:proofErr w:type="spellEnd"/>
-      <w:proofErr w:type="gramEnd"/>
-      <w:r>
-        <w:rPr>
-          <w:lang w:val="en-US"/>
-        </w:rPr>
-        <w:t xml:space="preserve"> </w:t>
-      </w:r>
-      <w:r>
-        <w:rPr>
-          <w:lang w:val="en-US"/>
-        </w:rPr>
-        <w:t xml:space="preserve">}}{% </w:t>
-      </w:r>
-      <w:proofErr w:type="spellStart"/>
-      <w:r>
-        <w:rPr>
-          <w:lang w:val="en-US"/>
-        </w:rPr>
-        <w:t>endfor</w:t>
-      </w:r>
-      <w:proofErr w:type="spellEnd"/>
-      <w:r>
-        <w:rPr>
-          <w:lang w:val="en-US"/>
-        </w:rPr>
-        <w:t xml:space="preserve"> -%}{% endif -%}</w:t>
-      </w:r>
-    </w:p>
-    <w:p>
-      <w:pPr>
-        <w:rPr>
-          <w:lang w:val="en-US"/>
-        </w:rPr>
-      </w:pPr>
-      <w:r>
-        <w:rPr>
-          <w:lang w:val="en-US"/>
-        </w:rPr>
-        <w:t xml:space="preserve">{% if </w:t>
-      </w:r>
-      <w:proofErr w:type="spellStart"/>
-      <w:proofErr w:type="gramStart"/>
-      <w:r>
-        <w:rPr>
-          <w:lang w:val="en-US"/>
-        </w:rPr>
-        <w:t>job.keywords</w:t>
-      </w:r>
-      <w:proofErr w:type="spellEnd"/>
-      <w:proofErr w:type="gramEnd"/>
-      <w:r>
-        <w:rPr>
-          <w:lang w:val="en-US"/>
-        </w:rPr>
-        <w:t xml:space="preserve"> is defined -%}</w:t>
-      </w:r>
-      <w:r>
-        <w:rPr>
-          <w:lang w:val="en-US"/>
-        </w:rPr>
-        <w:t>Keywords</w:t>
-      </w:r>
-      <w:r>
-        <w:rPr>
-          <w:lang w:val="en-US"/>
-        </w:rPr>
-        <w:t xml:space="preserve">: {% for </w:t>
-      </w:r>
-      <w:proofErr w:type="spellStart"/>
-      <w:r>
-        <w:rPr>
-          <w:lang w:val="en-US"/>
-        </w:rPr>
-        <w:t>jobkey</w:t>
-      </w:r>
-      <w:proofErr w:type="spellEnd"/>
-      <w:r>
-        <w:rPr>
-          <w:lang w:val="en-US"/>
-        </w:rPr>
-        <w:t xml:space="preserve"> in </w:t>
-      </w:r>
-      <w:proofErr w:type="spellStart"/>
-      <w:r>
-        <w:rPr>
-          <w:lang w:val="en-US"/>
-        </w:rPr>
-        <w:t>job.keywords</w:t>
-      </w:r>
-      <w:proofErr w:type="spellEnd"/>
-      <w:r>
-        <w:rPr>
-          <w:lang w:val="en-US"/>
-        </w:rPr>
-        <w:t xml:space="preserve"> -%}</w:t>
-      </w:r>
-    </w:p>
-    <w:p>
-      <w:pPr>
-        <w:rPr>
-          <w:lang w:val="en-US"/>
-        </w:rPr>
-      </w:pPr>
-      <w:r>
-        <w:rPr>
-          <w:lang w:val="en-US"/>
-        </w:rPr>
-        <w:t xml:space="preserve">  - </w:t>
-      </w:r>
-      <w:proofErr w:type="gramStart"/>
-      <w:r>
-        <w:rPr>
-          <w:lang w:val="en-US"/>
-        </w:rPr>
-        <w:t xml:space="preserve">{{ </w:t>
-      </w:r>
-      <w:proofErr w:type="spellStart"/>
-      <w:r>
-        <w:rPr>
-          <w:lang w:val="en-US"/>
-        </w:rPr>
-        <w:t>jobkey</w:t>
-      </w:r>
-      <w:proofErr w:type="spellEnd"/>
-      <w:proofErr w:type="gramEnd"/>
-      <w:r>
-        <w:rPr>
-          <w:lang w:val="en-US"/>
-        </w:rPr>
-        <w:t xml:space="preserve"> }}{% </w:t>
-      </w:r>
-      <w:proofErr w:type="spellStart"/>
-      <w:r>
-        <w:rPr>
-          <w:lang w:val="en-US"/>
-        </w:rPr>
-        <w:t>endfor</w:t>
-      </w:r>
-      <w:proofErr w:type="spellEnd"/>
-      <w:r>
-        <w:rPr>
-          <w:lang w:val="en-US"/>
-        </w:rPr>
-        <w:t xml:space="preserve"> -%}{% endif -%}</w:t>
-      </w:r>
-    </w:p>
-    <w:p>
-      <w:pPr>
-        <w:rPr>
-          <w:lang w:val="en-US"/>
-        </w:rPr>
-      </w:pPr>
-      <w:r>
-        <w:rPr>
-          <w:lang w:val="en-US"/>
-        </w:rPr>
-        <w:br w:type="page"/>
-      </w:r>
-    </w:p>
-    <w:p>
-      <w:pPr>
-        <w:pStyle w:val="Heading1"/>
-        <w:rPr>
-          <w:lang w:val="en-US"/>
-        </w:rPr>
-      </w:pPr>
-      <w:r>
-        <w:rPr>
-          <w:lang w:val="en-US"/>
-        </w:rPr>
-        <w:lastRenderedPageBreak/>
-        <w:t xml:space="preserve">{% </w:t>
-      </w:r>
-      <w:proofErr w:type="spellStart"/>
-      <w:r>
-        <w:rPr>
-          <w:lang w:val="en-US"/>
-        </w:rPr>
-        <w:t>endfor</w:t>
-      </w:r>
-      <w:proofErr w:type="spellEnd"/>
-      <w:r>
-        <w:rPr>
-          <w:lang w:val="en-US"/>
-        </w:rPr>
-        <w:t xml:space="preserve"> -</w:t>
-      </w:r>
-      <w:proofErr w:type="gramStart"/>
-      <w:r>
-        <w:rPr>
-          <w:lang w:val="en-US"/>
-        </w:rPr>
-        <w:t>%}</w:t>
-      </w:r>
-      <w:r>
-        <w:rPr>
-          <w:lang w:val="en-US"/>
-        </w:rPr>
-        <w:t>Languages</w:t>
-      </w:r>
-      <w:proofErr w:type="gramEnd"/>
-      <w:r>
-        <w:rPr>
-          <w:lang w:val="en-US"/>
-        </w:rPr>
-        <w:t xml:space="preserve">{% for </w:t>
-      </w:r>
-      <w:r>
-        <w:rPr>
-          <w:lang w:val="en-US"/>
-        </w:rPr>
-        <w:t>language</w:t>
-      </w:r>
-      <w:r>
-        <w:rPr>
-          <w:lang w:val="en-US"/>
-        </w:rPr>
-        <w:t xml:space="preserve"> in </w:t>
-      </w:r>
-      <w:r>
-        <w:rPr>
-          <w:lang w:val="en-US"/>
-        </w:rPr>
-        <w:t>languages</w:t>
-      </w:r>
-      <w:r>
-        <w:rPr>
-          <w:lang w:val="en-US"/>
-        </w:rPr>
-        <w:t xml:space="preserve"> -%}</w:t>
-      </w:r>
-    </w:p>
-    <w:p>
-      <w:pPr>
-        <w:pStyle w:val="Heading2"/>
-        <w:rPr>
-          <w:lang w:val="en-US"/>
-        </w:rPr>
-      </w:pPr>
-      <w:proofErr w:type="gramStart"/>
-      <w:r>
-        <w:rPr>
-          <w:lang w:val="en-US"/>
-        </w:rPr>
-        <w:t xml:space="preserve">{{ </w:t>
-      </w:r>
-      <w:proofErr w:type="spellStart"/>
-      <w:r>
-        <w:rPr>
-          <w:lang w:val="en-US"/>
-        </w:rPr>
-        <w:t>language</w:t>
-      </w:r>
-      <w:proofErr w:type="gramEnd"/>
-      <w:r>
-        <w:rPr>
-          <w:lang w:val="en-US"/>
-        </w:rPr>
-        <w:t>.</w:t>
-      </w:r>
-      <w:r>
-        <w:rPr>
-          <w:lang w:val="en-US"/>
-        </w:rPr>
-        <w:t>language</w:t>
-      </w:r>
-      <w:proofErr w:type="spellEnd"/>
-      <w:r>
-        <w:rPr>
-          <w:lang w:val="en-US"/>
-        </w:rPr>
-        <w:t xml:space="preserve"> }</w:t>
-      </w:r>
-      <w:r>
-        <w:rPr>
-          <w:lang w:val="en-US"/>
-        </w:rPr>
-        <w:t>}:</w:t>
-      </w:r>
-      <w:r>
-        <w:rPr>
-          <w:lang w:val="en-US"/>
-        </w:rPr>
-        <w:tab/>
-      </w:r>
-      <w:r>
-        <w:rPr>
-          <w:lang w:val="en-US"/>
-        </w:rPr>
-        <w:t xml:space="preserve">{{ </w:t>
-      </w:r>
-      <w:proofErr w:type="spellStart"/>
-      <w:r>
-        <w:rPr>
-          <w:lang w:val="en-US"/>
-        </w:rPr>
-        <w:t>language</w:t>
-      </w:r>
-      <w:r>
-        <w:rPr>
-          <w:lang w:val="en-US"/>
-        </w:rPr>
-        <w:t>.</w:t>
-      </w:r>
-      <w:r>
-        <w:rPr>
-          <w:lang w:val="en-US"/>
-        </w:rPr>
-        <w:t>level</w:t>
-      </w:r>
-      <w:proofErr w:type="spellEnd"/>
-      <w:r>
-        <w:rPr>
-          <w:lang w:val="en-US"/>
-        </w:rPr>
-        <w:t xml:space="preserve"> }</w:t>
-      </w:r>
-      <w:r>
-        <w:rPr>
-          <w:lang w:val="en-US"/>
-        </w:rPr>
-        <w:t>}</w:t>
-      </w:r>
-    </w:p>
-    <w:p>
-      <w:pPr>
-        <w:pStyle w:val="Heading1"/>
-        <w:rPr>
-          <w:lang w:val="en-US"/>
-        </w:rPr>
-      </w:pPr>
-      <w:r>
-        <w:rPr>
-          <w:lang w:val="en-US"/>
-        </w:rPr>
-        <w:t xml:space="preserve">{% </w:t>
-      </w:r>
-      <w:proofErr w:type="spellStart"/>
-      <w:r>
-        <w:rPr>
-          <w:lang w:val="en-US"/>
-        </w:rPr>
-        <w:t>endfor</w:t>
-      </w:r>
-      <w:proofErr w:type="spellEnd"/>
-      <w:r>
-        <w:rPr>
-          <w:lang w:val="en-US"/>
-        </w:rPr>
-        <w:t xml:space="preserve"> -</w:t>
-      </w:r>
-      <w:proofErr w:type="gramStart"/>
-      <w:r>
-        <w:rPr>
-          <w:lang w:val="en-US"/>
-        </w:rPr>
-        <w:t>%}Skills</w:t>
-      </w:r>
-      <w:proofErr w:type="gramEnd"/>
-      <w:r>
-        <w:rPr>
-          <w:lang w:val="en-US"/>
-        </w:rPr>
-        <w:t xml:space="preserve">{% for skill in </w:t>
-      </w:r>
-      <w:proofErr w:type="spellStart"/>
-      <w:r>
-        <w:rPr>
-          <w:lang w:val="en-US"/>
-        </w:rPr>
-        <w:t>skills.sets</w:t>
-      </w:r>
-      <w:proofErr w:type="spellEnd"/>
-      <w:r>
-        <w:rPr>
-          <w:lang w:val="en-US"/>
-        </w:rPr>
-        <w:t xml:space="preserve"> -%}</w:t>
-      </w:r>
-    </w:p>
-    <w:p>
-      <w:pPr>
-        <w:pStyle w:val="Heading2"/>
-        <w:rPr>
-          <w:lang w:val="en-US"/>
-        </w:rPr>
-      </w:pPr>
-      <w:proofErr w:type="gramStart"/>
-      <w:r>
-        <w:rPr>
-          <w:lang w:val="en-US"/>
-        </w:rPr>
-        <w:t>{{ skill.name</w:t>
-      </w:r>
-      <w:proofErr w:type="gramEnd"/>
+      <w:r>
+        <w:rPr>
+          <w:lang w:val="en-US"/>
+        </w:rPr>
+        <w:t>skill_name</w:t>
+      </w:r>
       <w:r>
         <w:rPr>
           <w:lang w:val="en-US"/>
         </w:rPr>
         <w:t xml:space="preserve"> }}</w:t>
       </w:r>
-    </w:p>
-    <w:p>
-      <w:pPr>
-        <w:pStyle w:val="Subtitle"/>
-        <w:rPr>
-          <w:lang w:val="en-US"/>
-        </w:rPr>
-      </w:pPr>
-      <w:proofErr w:type="gramStart"/>
-      <w:r>
-        <w:rPr>
-          <w:lang w:val="en-US"/>
-        </w:rPr>
-        <w:t xml:space="preserve">{{ </w:t>
-      </w:r>
-      <w:proofErr w:type="spellStart"/>
-      <w:r>
-        <w:rPr>
-          <w:lang w:val="en-US"/>
-        </w:rPr>
-        <w:t>skill</w:t>
-      </w:r>
-      <w:proofErr w:type="gramEnd"/>
-      <w:r>
-        <w:rPr>
-          <w:lang w:val="en-US"/>
-        </w:rPr>
-        <w:t>.level</w:t>
-      </w:r>
-      <w:proofErr w:type="spellEnd"/>
-      <w:r>
-        <w:rPr>
-          <w:lang w:val="en-US"/>
-        </w:rPr>
-        <w:t xml:space="preserve"> }}</w:t>
-      </w:r>
-      <w:r>
-        <w:rPr>
-          <w:lang w:val="en-US"/>
-        </w:rPr>
-        <w:t xml:space="preserve">{% for </w:t>
-      </w:r>
-      <w:proofErr w:type="spellStart"/>
-      <w:r>
-        <w:rPr>
-          <w:lang w:val="en-US"/>
-        </w:rPr>
-        <w:t>skill</w:t>
-      </w:r>
-      <w:r>
-        <w:rPr>
-          <w:lang w:val="en-US"/>
-        </w:rPr>
-        <w:t>_</w:t>
-      </w:r>
-      <w:r>
-        <w:rPr>
-          <w:lang w:val="en-US"/>
-        </w:rPr>
-        <w:t>name</w:t>
-      </w:r>
-      <w:proofErr w:type="spellEnd"/>
-      <w:r>
-        <w:rPr>
-          <w:lang w:val="en-US"/>
-        </w:rPr>
-        <w:t xml:space="preserve">, </w:t>
-      </w:r>
-      <w:proofErr w:type="spellStart"/>
-      <w:r>
-        <w:rPr>
-          <w:lang w:val="en-US"/>
-        </w:rPr>
-        <w:t>skill_level</w:t>
-      </w:r>
-      <w:proofErr w:type="spellEnd"/>
-      <w:r>
-        <w:rPr>
-          <w:lang w:val="en-US"/>
-        </w:rPr>
-        <w:t xml:space="preserve"> in </w:t>
-      </w:r>
-      <w:proofErr w:type="spellStart"/>
-      <w:r>
-        <w:rPr>
-          <w:lang w:val="en-US"/>
-        </w:rPr>
-        <w:t>skill.skills</w:t>
-      </w:r>
-      <w:r>
-        <w:rPr>
-          <w:lang w:val="en-US"/>
-        </w:rPr>
-        <w:t>.items</w:t>
-      </w:r>
-      <w:proofErr w:type="spellEnd"/>
-      <w:r>
-        <w:rPr>
-          <w:lang w:val="en-US"/>
-        </w:rPr>
-        <w:t>()</w:t>
-      </w:r>
-      <w:r>
-        <w:rPr>
-          <w:lang w:val="en-US"/>
-        </w:rPr>
-        <w:t xml:space="preserve"> -%}</w:t>
-      </w:r>
-    </w:p>
-    <w:p>
-      <w:pPr>
-        <w:rPr>
-          <w:lang w:val="en-US"/>
-        </w:rPr>
-      </w:pPr>
-      <w:proofErr w:type="gramStart"/>
-      <w:r>
-        <w:rPr>
-          <w:lang w:val="en-US"/>
-        </w:rPr>
-        <w:t xml:space="preserve">{{ </w:t>
-      </w:r>
-      <w:proofErr w:type="spellStart"/>
-      <w:r>
-        <w:rPr>
-          <w:lang w:val="en-US"/>
-        </w:rPr>
-        <w:t>skill</w:t>
-      </w:r>
-      <w:proofErr w:type="gramEnd"/>
-      <w:r>
-        <w:rPr>
-          <w:lang w:val="en-US"/>
-        </w:rPr>
-        <w:t>_name</w:t>
-      </w:r>
-      <w:proofErr w:type="spellEnd"/>
-      <w:r>
-        <w:rPr>
-          <w:lang w:val="en-US"/>
-        </w:rPr>
-        <w:t xml:space="preserve"> }}</w:t>
-      </w:r>
-      <w:r>
-        <w:rPr>
-          <w:lang w:val="en-US"/>
-        </w:rPr>
-        <w:t xml:space="preserve">{% if </w:t>
-      </w:r>
-      <w:proofErr w:type="spellStart"/>
-      <w:r>
-        <w:rPr>
-          <w:lang w:val="en-US"/>
-        </w:rPr>
-        <w:t>skill_level</w:t>
-      </w:r>
-      <w:proofErr w:type="spellEnd"/>
-      <w:r>
-        <w:rPr>
-          <w:lang w:val="en-US"/>
-        </w:rPr>
-        <w:t xml:space="preserve"> ==</w:t>
+      <w:r>
+        <w:rPr>
+          <w:lang w:val="en-US"/>
+        </w:rPr>
+        <w:t>{% if skill_level ==</w:t>
       </w:r>
       <w:r>
         <w:rPr>
@@ -3179,41 +1934,13 @@
         <w:rPr>
           <w:lang w:val="en-US"/>
         </w:rPr>
-        <w:t xml:space="preserve">{% </w:t>
-      </w:r>
-      <w:proofErr w:type="spellStart"/>
-      <w:r>
-        <w:rPr>
-          <w:lang w:val="en-US"/>
-        </w:rPr>
-        <w:t>el</w:t>
-      </w:r>
-      <w:r>
-        <w:rPr>
-          <w:lang w:val="en-US"/>
-        </w:rPr>
-        <w:t>if</w:t>
-      </w:r>
-      <w:proofErr w:type="spellEnd"/>
-      <w:r>
-        <w:rPr>
-          <w:lang w:val="en-US"/>
-        </w:rPr>
-        <w:t xml:space="preserve"> </w:t>
-      </w:r>
-      <w:proofErr w:type="spellStart"/>
-      <w:r>
-        <w:rPr>
-          <w:lang w:val="en-US"/>
-        </w:rPr>
-        <w:t>skill_level</w:t>
-      </w:r>
-      <w:proofErr w:type="spellEnd"/>
-      <w:r>
-        <w:rPr>
-          <w:lang w:val="en-US"/>
-        </w:rPr>
-        <w:t xml:space="preserve"> == 2 %}</w:t>
+        <w:t>{% el</w:t>
+      </w:r>
+      <w:r>
+        <w:rPr>
+          <w:lang w:val="en-US"/>
+        </w:rPr>
+        <w:t>if skill_level == 2 %}</w:t>
       </w:r>
     </w:p>
     <w:tbl>
@@ -3317,41 +2044,13 @@
         <w:rPr>
           <w:lang w:val="en-US"/>
         </w:rPr>
-        <w:t xml:space="preserve">{% </w:t>
-      </w:r>
-      <w:proofErr w:type="spellStart"/>
-      <w:r>
-        <w:rPr>
-          <w:lang w:val="en-US"/>
-        </w:rPr>
-        <w:t>el</w:t>
-      </w:r>
-      <w:r>
-        <w:rPr>
-          <w:lang w:val="en-US"/>
-        </w:rPr>
-        <w:t>if</w:t>
-      </w:r>
-      <w:proofErr w:type="spellEnd"/>
-      <w:r>
-        <w:rPr>
-          <w:lang w:val="en-US"/>
-        </w:rPr>
-        <w:t xml:space="preserve"> </w:t>
-      </w:r>
-      <w:proofErr w:type="spellStart"/>
-      <w:r>
-        <w:rPr>
-          <w:lang w:val="en-US"/>
-        </w:rPr>
-        <w:t>skill_level</w:t>
-      </w:r>
-      <w:proofErr w:type="spellEnd"/>
-      <w:r>
-        <w:rPr>
-          <w:lang w:val="en-US"/>
-        </w:rPr>
-        <w:t xml:space="preserve"> == 3 %}</w:t>
+        <w:t>{% el</w:t>
+      </w:r>
+      <w:r>
+        <w:rPr>
+          <w:lang w:val="en-US"/>
+        </w:rPr>
+        <w:t>if skill_level == 3 %}</w:t>
       </w:r>
     </w:p>
     <w:tbl>
@@ -3456,41 +2155,13 @@
         <w:rPr>
           <w:lang w:val="en-US"/>
         </w:rPr>
-        <w:t xml:space="preserve">{% </w:t>
-      </w:r>
-      <w:proofErr w:type="spellStart"/>
-      <w:r>
-        <w:rPr>
-          <w:lang w:val="en-US"/>
-        </w:rPr>
-        <w:t>el</w:t>
-      </w:r>
-      <w:r>
-        <w:rPr>
-          <w:lang w:val="en-US"/>
-        </w:rPr>
-        <w:t>if</w:t>
-      </w:r>
-      <w:proofErr w:type="spellEnd"/>
-      <w:r>
-        <w:rPr>
-          <w:lang w:val="en-US"/>
-        </w:rPr>
-        <w:t xml:space="preserve"> </w:t>
-      </w:r>
-      <w:proofErr w:type="spellStart"/>
-      <w:r>
-        <w:rPr>
-          <w:lang w:val="en-US"/>
-        </w:rPr>
-        <w:t>skill_level</w:t>
-      </w:r>
-      <w:proofErr w:type="spellEnd"/>
-      <w:r>
-        <w:rPr>
-          <w:lang w:val="en-US"/>
-        </w:rPr>
-        <w:t xml:space="preserve"> == 4 %}</w:t>
+        <w:t>{% el</w:t>
+      </w:r>
+      <w:r>
+        <w:rPr>
+          <w:lang w:val="en-US"/>
+        </w:rPr>
+        <w:t>if skill_level == 4 %}</w:t>
       </w:r>
     </w:p>
     <w:tbl>
@@ -3596,41 +2267,13 @@
         <w:rPr>
           <w:lang w:val="en-US"/>
         </w:rPr>
-        <w:t xml:space="preserve">{% </w:t>
-      </w:r>
-      <w:proofErr w:type="spellStart"/>
-      <w:r>
-        <w:rPr>
-          <w:lang w:val="en-US"/>
-        </w:rPr>
-        <w:t>el</w:t>
-      </w:r>
-      <w:r>
-        <w:rPr>
-          <w:lang w:val="en-US"/>
-        </w:rPr>
-        <w:t>if</w:t>
-      </w:r>
-      <w:proofErr w:type="spellEnd"/>
-      <w:r>
-        <w:rPr>
-          <w:lang w:val="en-US"/>
-        </w:rPr>
-        <w:t xml:space="preserve"> </w:t>
-      </w:r>
-      <w:proofErr w:type="spellStart"/>
-      <w:r>
-        <w:rPr>
-          <w:lang w:val="en-US"/>
-        </w:rPr>
-        <w:t>skill_level</w:t>
-      </w:r>
-      <w:proofErr w:type="spellEnd"/>
-      <w:r>
-        <w:rPr>
-          <w:lang w:val="en-US"/>
-        </w:rPr>
-        <w:t xml:space="preserve"> == 5 %}</w:t>
+        <w:t>{% el</w:t>
+      </w:r>
+      <w:r>
+        <w:rPr>
+          <w:lang w:val="en-US"/>
+        </w:rPr>
+        <w:t>if skill_level == 5 %}</w:t>
       </w:r>
     </w:p>
     <w:tbl>
@@ -3745,7 +2388,6 @@
         </w:rPr>
         <w:t>-</w:t>
       </w:r>
-      <w:proofErr w:type="gramStart"/>
       <w:r>
         <w:rPr>
           <w:lang w:val="en-US"/>
@@ -3756,28 +2398,7 @@
         <w:rPr>
           <w:lang w:val="en-US"/>
         </w:rPr>
-        <w:t>{</w:t>
-      </w:r>
-      <w:proofErr w:type="gramEnd"/>
-      <w:r>
-        <w:rPr>
-          <w:lang w:val="en-US"/>
-        </w:rPr>
-        <w:t xml:space="preserve">% </w:t>
-      </w:r>
-      <w:proofErr w:type="spellStart"/>
-      <w:r>
-        <w:rPr>
-          <w:lang w:val="en-US"/>
-        </w:rPr>
-        <w:t>endfor</w:t>
-      </w:r>
-      <w:proofErr w:type="spellEnd"/>
-      <w:r>
-        <w:rPr>
-          <w:lang w:val="en-US"/>
-        </w:rPr>
-        <w:t xml:space="preserve"> </w:t>
+        <w:t xml:space="preserve">{% endfor </w:t>
       </w:r>
       <w:r>
         <w:rPr>
@@ -3801,27 +2422,13 @@
         <w:rPr>
           <w:lang w:val="en-US"/>
         </w:rPr>
-        <w:t xml:space="preserve"> </w:t>
-      </w:r>
-      <w:proofErr w:type="spellStart"/>
-      <w:r>
-        <w:rPr>
-          <w:lang w:val="en-US"/>
-        </w:rPr>
-        <w:t>e</w:t>
-      </w:r>
-      <w:r>
-        <w:rPr>
-          <w:lang w:val="en-US"/>
-        </w:rPr>
-        <w:t>ndfor</w:t>
-      </w:r>
-      <w:proofErr w:type="spellEnd"/>
-      <w:r>
-        <w:rPr>
-          <w:lang w:val="en-US"/>
-        </w:rPr>
-        <w:t xml:space="preserve"> </w:t>
+        <w:t xml:space="preserve"> e</w:t>
+      </w:r>
+      <w:r>
+        <w:rPr>
+          <w:lang w:val="en-US"/>
+        </w:rPr>
+        <w:t xml:space="preserve">ndfor </w:t>
       </w:r>
       <w:r>
         <w:rPr>
@@ -3847,39 +2454,7 @@
         <w:rPr>
           <w:lang w:val="en-US"/>
         </w:rPr>
-        <w:t xml:space="preserve">{% </w:t>
-      </w:r>
-      <w:r>
-        <w:rPr>
-          <w:lang w:val="en-US"/>
-        </w:rPr>
-        <w:t>if interests</w:t>
-      </w:r>
-      <w:r>
-        <w:rPr>
-          <w:lang w:val="en-US"/>
-        </w:rPr>
-        <w:t xml:space="preserve"> -</w:t>
-      </w:r>
-      <w:proofErr w:type="gramStart"/>
-      <w:r>
-        <w:rPr>
-          <w:lang w:val="en-US"/>
-        </w:rPr>
-        <w:t>%}</w:t>
-      </w:r>
-      <w:r>
-        <w:rPr>
-          <w:lang w:val="en-US"/>
-        </w:rPr>
-        <w:t>Interests</w:t>
-      </w:r>
-      <w:proofErr w:type="gramEnd"/>
-      <w:r>
-        <w:rPr>
-          <w:lang w:val="en-US"/>
-        </w:rPr>
-        <w:t>{</w:t>
+        <w:t>{% if interests -%}Interests{</w:t>
       </w:r>
       <w:r>
         <w:rPr>
@@ -3891,37 +2466,7 @@
         <w:rPr>
           <w:lang w:val="en-US"/>
         </w:rPr>
-        <w:t xml:space="preserve"> for </w:t>
-      </w:r>
-      <w:r>
-        <w:rPr>
-          <w:lang w:val="en-US"/>
-        </w:rPr>
-        <w:t>interest</w:t>
-      </w:r>
-      <w:r>
-        <w:rPr>
-          <w:lang w:val="en-US"/>
-        </w:rPr>
-        <w:t xml:space="preserve"> in </w:t>
-      </w:r>
-      <w:r>
-        <w:rPr>
-          <w:lang w:val="en-US"/>
-        </w:rPr>
-        <w:t>interests</w:t>
-      </w:r>
-      <w:r>
-        <w:rPr>
-          <w:lang w:val="en-US"/>
-        </w:rPr>
-        <w:t xml:space="preserve"> -%</w:t>
-      </w:r>
-      <w:r>
-        <w:rPr>
-          <w:lang w:val="en-US"/>
-        </w:rPr>
-        <w:t>}</w:t>
+        <w:t xml:space="preserve"> for interest in interests -%}</w:t>
       </w:r>
     </w:p>
     <w:p>
@@ -3931,139 +2476,37 @@
           <w:lang w:val="en-US"/>
         </w:rPr>
       </w:pPr>
-      <w:proofErr w:type="gramStart"/>
-      <w:r>
-        <w:rPr>
-          <w:lang w:val="en-US"/>
-        </w:rPr>
-        <w:t xml:space="preserve">{{ </w:t>
-      </w:r>
-      <w:r>
-        <w:rPr>
-          <w:lang w:val="en-US"/>
-        </w:rPr>
-        <w:t>interest</w:t>
-      </w:r>
-      <w:r>
-        <w:rPr>
-          <w:lang w:val="en-US"/>
-        </w:rPr>
-        <w:t>.</w:t>
-      </w:r>
-      <w:r>
-        <w:rPr>
-          <w:lang w:val="en-US"/>
-        </w:rPr>
-        <w:t>name</w:t>
-      </w:r>
-      <w:proofErr w:type="gramEnd"/>
-      <w:r>
-        <w:rPr>
-          <w:lang w:val="en-US"/>
-        </w:rPr>
-        <w:t xml:space="preserve"> }}</w:t>
-      </w:r>
-      <w:r>
-        <w:rPr>
-          <w:lang w:val="en-US"/>
-        </w:rPr>
-        <w:t xml:space="preserve">{% for </w:t>
-      </w:r>
-      <w:r>
-        <w:rPr>
-          <w:lang w:val="en-US"/>
-        </w:rPr>
-        <w:t>keyword</w:t>
-      </w:r>
-      <w:r>
-        <w:rPr>
-          <w:lang w:val="en-US"/>
-        </w:rPr>
-        <w:t xml:space="preserve"> in </w:t>
-      </w:r>
-      <w:proofErr w:type="spellStart"/>
-      <w:r>
-        <w:rPr>
-          <w:lang w:val="en-US"/>
-        </w:rPr>
-        <w:t>interest.keywords</w:t>
-      </w:r>
-      <w:proofErr w:type="spellEnd"/>
-      <w:r>
-        <w:rPr>
-          <w:lang w:val="en-US"/>
-        </w:rPr>
-        <w:t xml:space="preserve"> -%}</w:t>
-      </w:r>
-    </w:p>
-    <w:p>
-      <w:pPr>
-        <w:rPr>
-          <w:lang w:val="en-US"/>
-        </w:rPr>
-      </w:pPr>
-      <w:proofErr w:type="gramStart"/>
-      <w:r>
-        <w:rPr>
-          <w:lang w:val="en-US"/>
-        </w:rPr>
-        <w:t xml:space="preserve">{{ </w:t>
-      </w:r>
-      <w:r>
-        <w:rPr>
-          <w:lang w:val="en-US"/>
-        </w:rPr>
-        <w:t>keyword</w:t>
-      </w:r>
-      <w:proofErr w:type="gramEnd"/>
-      <w:r>
-        <w:rPr>
-          <w:lang w:val="en-US"/>
-        </w:rPr>
-        <w:t xml:space="preserve"> }}{% </w:t>
-      </w:r>
-      <w:proofErr w:type="spellStart"/>
-      <w:r>
-        <w:rPr>
-          <w:lang w:val="en-US"/>
-        </w:rPr>
-        <w:t>endfor</w:t>
-      </w:r>
-      <w:proofErr w:type="spellEnd"/>
-      <w:r>
-        <w:rPr>
-          <w:lang w:val="en-US"/>
-        </w:rPr>
-        <w:t xml:space="preserve"> -%}</w:t>
-      </w:r>
-    </w:p>
-    <w:p>
-      <w:pPr>
-        <w:rPr>
-          <w:lang w:val="en-US"/>
-        </w:rPr>
-      </w:pPr>
-      <w:bookmarkStart w:id="0" w:name="_GoBack"/>
-      <w:bookmarkEnd w:id="0"/>
-      <w:r>
-        <w:rPr>
-          <w:lang w:val="en-US"/>
-        </w:rPr>
-        <w:t xml:space="preserve">{% </w:t>
-      </w:r>
-      <w:proofErr w:type="spellStart"/>
-      <w:r>
-        <w:rPr>
-          <w:lang w:val="en-US"/>
-        </w:rPr>
-        <w:t>endfor</w:t>
-      </w:r>
-      <w:proofErr w:type="spellEnd"/>
-      <w:r>
-        <w:rPr>
-          <w:lang w:val="en-US"/>
-        </w:rPr>
-        <w:t xml:space="preserve"> -%}{% endif -%}</w:t>
+      <w:r>
+        <w:rPr>
+          <w:lang w:val="en-US"/>
+        </w:rPr>
+        <w:t>{{ interest.name }}{% for keyword in interest.keywords -%}</w:t>
+      </w:r>
+    </w:p>
+    <w:p>
+      <w:pPr>
+        <w:rPr>
+          <w:lang w:val="en-US"/>
+        </w:rPr>
+      </w:pPr>
+      <w:r>
+        <w:rPr>
+          <w:lang w:val="en-US"/>
+        </w:rPr>
+        <w:t>{{ keyword }}{% endfor -%}</w:t>
+      </w:r>
+    </w:p>
+    <w:p>
+      <w:pPr>
+        <w:rPr>
+          <w:lang w:val="en-US"/>
+        </w:rPr>
+      </w:pPr>
+      <w:r>
+        <w:rPr>
+          <w:lang w:val="en-US"/>
+        </w:rPr>
+        <w:t>{% endfor -%}{% endif -%}</w:t>
       </w:r>
     </w:p>
     <w:p>
@@ -4227,7 +2670,6 @@
         <w:lang w:val="en-US"/>
       </w:rPr>
     </w:pPr>
-    <w:proofErr w:type="gramStart"/>
     <w:r>
       <w:rPr>
         <w:color w:val="ED7D31" w:themeColor="accent2"/>
@@ -4235,37 +2677,7 @@
         <w:szCs w:val="20"/>
         <w:lang w:val="en-US"/>
       </w:rPr>
-      <w:t xml:space="preserve">{{ </w:t>
-    </w:r>
-    <w:proofErr w:type="spellStart"/>
-    <w:r>
-      <w:rPr>
-        <w:color w:val="ED7D31" w:themeColor="accent2"/>
-        <w:sz w:val="20"/>
-        <w:szCs w:val="20"/>
-        <w:lang w:val="en-US"/>
-      </w:rPr>
-      <w:t>contact</w:t>
-    </w:r>
-    <w:proofErr w:type="gramEnd"/>
-    <w:r>
-      <w:rPr>
-        <w:color w:val="ED7D31" w:themeColor="accent2"/>
-        <w:sz w:val="20"/>
-        <w:szCs w:val="20"/>
-        <w:lang w:val="en-US"/>
-      </w:rPr>
-      <w:t>.company</w:t>
-    </w:r>
-    <w:proofErr w:type="spellEnd"/>
-    <w:r>
-      <w:rPr>
-        <w:color w:val="ED7D31" w:themeColor="accent2"/>
-        <w:sz w:val="20"/>
-        <w:szCs w:val="20"/>
-        <w:lang w:val="en-US"/>
-      </w:rPr>
-      <w:t xml:space="preserve"> }}</w:t>
+      <w:t>{{ contact.company }}</w:t>
     </w:r>
   </w:p>
   <w:sdt>
@@ -4343,41 +2755,13 @@
         <w:lang w:val="en-US"/>
       </w:rPr>
     </w:pPr>
-    <w:proofErr w:type="gramStart"/>
     <w:r>
       <w:rPr>
         <w:sz w:val="16"/>
         <w:szCs w:val="16"/>
         <w:lang w:val="en-US"/>
       </w:rPr>
-      <w:t xml:space="preserve">{{ </w:t>
-    </w:r>
-    <w:proofErr w:type="spellStart"/>
-    <w:r>
-      <w:rPr>
-        <w:sz w:val="16"/>
-        <w:szCs w:val="16"/>
-        <w:lang w:val="en-US"/>
-      </w:rPr>
-      <w:t>location</w:t>
-    </w:r>
-    <w:proofErr w:type="gramEnd"/>
-    <w:r>
-      <w:rPr>
-        <w:sz w:val="16"/>
-        <w:szCs w:val="16"/>
-        <w:lang w:val="en-US"/>
-      </w:rPr>
-      <w:t>.address</w:t>
-    </w:r>
-    <w:proofErr w:type="spellEnd"/>
-    <w:r>
-      <w:rPr>
-        <w:sz w:val="16"/>
-        <w:szCs w:val="16"/>
-        <w:lang w:val="en-US"/>
-      </w:rPr>
-      <w:t xml:space="preserve"> }}</w:t>
+      <w:t>{{ location.address }}</w:t>
     </w:r>
   </w:p>
   <w:p>
@@ -4390,59 +2774,13 @@
         <w:lang w:val="en-US"/>
       </w:rPr>
     </w:pPr>
-    <w:proofErr w:type="gramStart"/>
     <w:r>
       <w:rPr>
         <w:sz w:val="16"/>
         <w:szCs w:val="16"/>
         <w:lang w:val="en-US"/>
       </w:rPr>
-      <w:t xml:space="preserve">{{ </w:t>
-    </w:r>
-    <w:proofErr w:type="spellStart"/>
-    <w:r>
-      <w:rPr>
-        <w:sz w:val="16"/>
-        <w:szCs w:val="16"/>
-        <w:lang w:val="en-US"/>
-      </w:rPr>
-      <w:t>location</w:t>
-    </w:r>
-    <w:proofErr w:type="gramEnd"/>
-    <w:r>
-      <w:rPr>
-        <w:sz w:val="16"/>
-        <w:szCs w:val="16"/>
-        <w:lang w:val="en-US"/>
-      </w:rPr>
-      <w:t>.code</w:t>
-    </w:r>
-    <w:proofErr w:type="spellEnd"/>
-    <w:r>
-      <w:rPr>
-        <w:sz w:val="16"/>
-        <w:szCs w:val="16"/>
-        <w:lang w:val="en-US"/>
-      </w:rPr>
-      <w:t xml:space="preserve"> }} {{ </w:t>
-    </w:r>
-    <w:proofErr w:type="spellStart"/>
-    <w:r>
-      <w:rPr>
-        <w:sz w:val="16"/>
-        <w:szCs w:val="16"/>
-        <w:lang w:val="en-US"/>
-      </w:rPr>
-      <w:t>location.city</w:t>
-    </w:r>
-    <w:proofErr w:type="spellEnd"/>
-    <w:r>
-      <w:rPr>
-        <w:sz w:val="16"/>
-        <w:szCs w:val="16"/>
-        <w:lang w:val="en-US"/>
-      </w:rPr>
-      <w:t xml:space="preserve"> }}</w:t>
+      <w:t>{{ location.code }} {{ location.city }}</w:t>
     </w:r>
   </w:p>
 </w:ftr>
@@ -4487,7 +2825,7 @@
       <w:rPr>
         <w:noProof/>
       </w:rPr>
-      <w:pict w14:anchorId="24B62A81">
+      <w:pict w14:anchorId="562C093B">
         <v:shapetype id="_x0000_t75" coordsize="21600,21600" o:spt="75" o:preferrelative="t" path="m@4@5l@4@11@9@11@9@5xe" filled="f" stroked="f">
           <v:stroke joinstyle="miter"/>
           <v:formulas>
@@ -4535,7 +2873,7 @@
         <w:lang w:val="en-US"/>
       </w:rPr>
       <w:drawing>
-        <wp:anchor distT="0" distB="0" distL="114300" distR="114300" simplePos="0" relativeHeight="251668480" behindDoc="0" locked="0" layoutInCell="1" allowOverlap="1" wp14:anchorId="70EA8B30" wp14:editId="70EA9909">
+        <wp:anchor distT="0" distB="0" distL="114300" distR="114300" simplePos="0" relativeHeight="251668480" behindDoc="0" locked="0" layoutInCell="1" allowOverlap="1" wp14:anchorId="102582B0" wp14:editId="0A134420">
           <wp:simplePos x="0" y="0"/>
           <wp:positionH relativeFrom="column">
             <wp:posOffset>5969000</wp:posOffset>
@@ -4599,7 +2937,7 @@
         <w:szCs w:val="20"/>
         <w:lang w:val="en-US"/>
       </w:rPr>
-      <w:pict w14:anchorId="27A37F29">
+      <w:pict w14:anchorId="20293D38">
         <v:shapetype id="_x0000_t75" coordsize="21600,21600" o:spt="75" o:preferrelative="t" path="m@4@5l@4@11@9@11@9@5xe" filled="f" stroked="f">
           <v:stroke joinstyle="miter"/>
           <v:formulas>
@@ -4639,7 +2977,7 @@
       <w:rPr>
         <w:noProof/>
       </w:rPr>
-      <w:pict w14:anchorId="67DB85DB">
+      <w:pict w14:anchorId="4A6FB587">
         <v:shapetype id="_x0000_t75" coordsize="21600,21600" o:spt="75" o:preferrelative="t" path="m@4@5l@4@11@9@11@9@5xe" filled="f" stroked="f">
           <v:stroke joinstyle="miter"/>
           <v:formulas>
@@ -5767,7 +4105,7 @@
 </file>
 
 <file path=customXml/itemProps1.xml><?xml version="1.0" encoding="utf-8"?>
-<ds:datastoreItem xmlns:ds="http://schemas.openxmlformats.org/officeDocument/2006/customXml" ds:itemID="{97D4B6CF-E19E-E541-BD93-99AEF4664036}">
+<ds:datastoreItem xmlns:ds="http://schemas.openxmlformats.org/officeDocument/2006/customXml" ds:itemID="{183D10A2-9E79-F34D-A1A2-C9D60F5ACBEA}">
   <ds:schemaRefs>
     <ds:schemaRef ds:uri="http://schemas.openxmlformats.org/officeDocument/2006/bibliography"/>
   </ds:schemaRefs>

</xml_diff>